<commit_message>
Created code for regression of cardiovascular risk factors and eliminated lifestyle factors from MACE survival analysis
</commit_message>
<xml_diff>
--- a/tables/Table 2_MACE 2.docx
+++ b/tables/Table 2_MACE 2.docx
@@ -1,6 +1,6 @@
 
 <file path=word/document.xml><?xml version="1.0" encoding="utf-8"?>
-<w:document xmlns:w="http://schemas.openxmlformats.org/wordprocessingml/2006/main" xmlns:m="http://schemas.openxmlformats.org/officeDocument/2006/math" xmlns:r="http://schemas.openxmlformats.org/officeDocument/2006/relationships" xmlns:w14="http://schemas.microsoft.com/office/word/2010/wordml" xmlns:wp="http://schemas.openxmlformats.org/drawingml/2006/wordprocessingDrawing" xmlns:a="http://schemas.openxmlformats.org/drawingml/2006/main" xmlns:wp14="http://schemas.microsoft.com/office/word/2010/wordprocessingDrawing" xmlns:w15="http://schemas.microsoft.com/office/word/2012/wordml" xmlns:mc="http://schemas.openxmlformats.org/markup-compatibility/2006" xmlns:sl="http://schemas.openxmlformats.org/schemaLibrary/2006/main" xmlns:wne="http://schemas.microsoft.com/office/word/2006/wordml" xmlns:c="http://schemas.openxmlformats.org/drawingml/2006/chart" xmlns:cdr="http://schemas.openxmlformats.org/drawingml/2006/chartDrawing" xmlns:c14="http://schemas.microsoft.com/office/drawing/2007/8/2/chart" xmlns:dgm="http://schemas.openxmlformats.org/drawingml/2006/diagram" xmlns:pic="http://schemas.openxmlformats.org/drawingml/2006/picture" xmlns:xdr="http://schemas.openxmlformats.org/drawingml/2006/spreadsheetDrawing" xmlns:dsp="http://schemas.microsoft.com/office/drawing/2008/diagram" xmlns:xvml="urn:schemas-microsoft-com:office:excel" xmlns:o="urn:schemas-microsoft-com:office:office" xmlns:v="urn:schemas-microsoft-com:vml" xmlns:w10="urn:schemas-microsoft-com:office:word" xmlns:pvml="urn:schemas-microsoft-com:office:powerpoint" xmlns:cppr="http://schemas.microsoft.com/office/2006/coverPageProps" xmlns:odx="http://opendope.org/xpaths" xmlns:odc="http://opendope.org/conditions" xmlns:odq="http://opendope.org/questions" xmlns:oda="http://opendope.org/answers" xmlns:odi="http://opendope.org/components" xmlns:odgm="http://opendope.org/SmartArt/DataHierarchy" xmlns:b="http://schemas.openxmlformats.org/officeDocument/2006/bibliography" xmlns:w16se="http://schemas.microsoft.com/office/word/2015/wordml/symex" xmlns:w16cid="http://schemas.microsoft.com/office/word/2016/wordml/cid" xmlns:wetp="http://schemas.microsoft.com/office/webextensions/taskpanes/2010/11" xmlns:we="http://schemas.microsoft.com/office/webextensions/webextension/2010/11" xmlns:comp="http://schemas.openxmlformats.org/drawingml/2006/compatibility" xmlns:lc="http://schemas.openxmlformats.org/drawingml/2006/lockedCanvas">
+<w:document xmlns:w="http://schemas.openxmlformats.org/wordprocessingml/2006/main" xmlns:r="http://schemas.openxmlformats.org/officeDocument/2006/relationships" xmlns:w15="http://schemas.microsoft.com/office/word/2012/wordml" xmlns:w14="http://schemas.microsoft.com/office/word/2010/wordml" xmlns:wp="http://schemas.openxmlformats.org/drawingml/2006/wordprocessingDrawing" xmlns:a="http://schemas.openxmlformats.org/drawingml/2006/main" xmlns:wp14="http://schemas.microsoft.com/office/word/2010/wordprocessingDrawing" xmlns:m="http://schemas.openxmlformats.org/officeDocument/2006/math" xmlns:mc="http://schemas.openxmlformats.org/markup-compatibility/2006" xmlns:sl="http://schemas.openxmlformats.org/schemaLibrary/2006/main" xmlns:wne="http://schemas.microsoft.com/office/word/2006/wordml" xmlns:c="http://schemas.openxmlformats.org/drawingml/2006/chart" xmlns:cdr="http://schemas.openxmlformats.org/drawingml/2006/chartDrawing" xmlns:c14="http://schemas.microsoft.com/office/drawing/2007/8/2/chart" xmlns:dgm="http://schemas.openxmlformats.org/drawingml/2006/diagram" xmlns:pic="http://schemas.openxmlformats.org/drawingml/2006/picture" xmlns:xdr="http://schemas.openxmlformats.org/drawingml/2006/spreadsheetDrawing" xmlns:dsp="http://schemas.microsoft.com/office/drawing/2008/diagram" xmlns:xvml="urn:schemas-microsoft-com:office:excel" xmlns:o="urn:schemas-microsoft-com:office:office" xmlns:v="urn:schemas-microsoft-com:vml" xmlns:w10="urn:schemas-microsoft-com:office:word" xmlns:pvml="urn:schemas-microsoft-com:office:powerpoint" xmlns:cppr="http://schemas.microsoft.com/office/2006/coverPageProps" xmlns:odx="http://opendope.org/xpaths" xmlns:odc="http://opendope.org/conditions" xmlns:odq="http://opendope.org/questions" xmlns:oda="http://opendope.org/answers" xmlns:odi="http://opendope.org/components" xmlns:odgm="http://opendope.org/SmartArt/DataHierarchy" xmlns:b="http://schemas.openxmlformats.org/officeDocument/2006/bibliography" xmlns:w16se="http://schemas.microsoft.com/office/word/2015/wordml/symex" xmlns:w16cid="http://schemas.microsoft.com/office/word/2016/wordml/cid" xmlns:wetp="http://schemas.microsoft.com/office/webextensions/taskpanes/2010/11" xmlns:we="http://schemas.microsoft.com/office/webextensions/webextension/2010/11" xmlns:comp="http://schemas.openxmlformats.org/drawingml/2006/compatibility" xmlns:lc="http://schemas.openxmlformats.org/drawingml/2006/lockedCanvas">
   <w:body>
     <w:p>
       <w:pPr>
@@ -4152,446 +4152,6 @@
           </w:p>
         </w:tc>
       </w:tr>
-      <w:tr>
-        <w:tc>
-          <w:tcPr>
-            <w:tcW w:w="0" w:type="auto"/>
-          </w:tcPr>
-          <w:p>
-            <w:pPr>
-              <w:spacing w:after="0"/>
-              <w:jc w:val="left"/>
-            </w:pPr>
-            <w:r>
-              <w:rPr>
-                <w:rFonts w:ascii="Arial" w:hAnsi="Arial" w:eastAsia="Arial" w:cs="Arial"/>
-                <w:sz w:val="16"/>
-              </w:rPr>
-              <w:t xml:space="preserve">Lifestyle factors</w:t>
-            </w:r>
-          </w:p>
-        </w:tc>
-        <w:tc>
-          <w:tcPr>
-            <w:tcW w:w="0" w:type="auto"/>
-          </w:tcPr>
-          <w:p>
-            <w:pPr>
-              <w:spacing w:after="0"/>
-              <w:jc w:val="right"/>
-            </w:pPr>
-            <w:r>
-              <w:rPr>
-                <w:rFonts w:ascii="Arial" w:hAnsi="Arial" w:eastAsia="Arial" w:cs="Arial"/>
-                <w:sz w:val="16"/>
-              </w:rPr>
-              <w:t xml:space="preserve"/>
-            </w:r>
-          </w:p>
-        </w:tc>
-        <w:tc>
-          <w:tcPr>
-            <w:tcW w:w="0" w:type="auto"/>
-          </w:tcPr>
-          <w:p>
-            <w:pPr>
-              <w:spacing w:after="0"/>
-              <w:jc w:val="right"/>
-            </w:pPr>
-            <w:r>
-              <w:rPr>
-                <w:rFonts w:ascii="Arial" w:hAnsi="Arial" w:eastAsia="Arial" w:cs="Arial"/>
-                <w:sz w:val="16"/>
-              </w:rPr>
-              <w:t xml:space="preserve"/>
-            </w:r>
-          </w:p>
-        </w:tc>
-        <w:tc>
-          <w:tcPr>
-            <w:tcW w:w="0" w:type="auto"/>
-          </w:tcPr>
-          <w:p>
-            <w:pPr>
-              <w:spacing w:after="0"/>
-              <w:jc w:val="right"/>
-            </w:pPr>
-            <w:r>
-              <w:rPr>
-                <w:rFonts w:ascii="Arial" w:hAnsi="Arial" w:eastAsia="Arial" w:cs="Arial"/>
-                <w:sz w:val="16"/>
-              </w:rPr>
-              <w:t xml:space="preserve"/>
-            </w:r>
-          </w:p>
-        </w:tc>
-        <w:tc>
-          <w:tcPr>
-            <w:tcW w:w="0" w:type="auto"/>
-          </w:tcPr>
-          <w:p>
-            <w:pPr>
-              <w:spacing w:after="0"/>
-              <w:jc w:val="right"/>
-            </w:pPr>
-            <w:r>
-              <w:rPr>
-                <w:rFonts w:ascii="Arial" w:hAnsi="Arial" w:eastAsia="Arial" w:cs="Arial"/>
-                <w:sz w:val="16"/>
-              </w:rPr>
-              <w:t xml:space="preserve"/>
-            </w:r>
-          </w:p>
-        </w:tc>
-        <w:tc>
-          <w:tcPr>
-            <w:tcW w:w="0" w:type="auto"/>
-          </w:tcPr>
-          <w:p>
-            <w:pPr>
-              <w:spacing w:after="0"/>
-              <w:jc w:val="right"/>
-            </w:pPr>
-            <w:r>
-              <w:rPr>
-                <w:rFonts w:ascii="Arial" w:hAnsi="Arial" w:eastAsia="Arial" w:cs="Arial"/>
-                <w:sz w:val="16"/>
-              </w:rPr>
-              <w:t xml:space="preserve"/>
-            </w:r>
-          </w:p>
-        </w:tc>
-      </w:tr>
-      <w:tr>
-        <w:tc>
-          <w:tcPr>
-            <w:tcW w:w="0" w:type="auto"/>
-          </w:tcPr>
-          <w:p>
-            <w:pPr>
-              <w:spacing w:after="0"/>
-              <w:jc w:val="left"/>
-            </w:pPr>
-            <w:r>
-              <w:rPr>
-                <w:rFonts w:ascii="Arial" w:hAnsi="Arial" w:eastAsia="Arial" w:cs="Arial"/>
-                <w:sz w:val="16"/>
-              </w:rPr>
-              <w:t xml:space="preserve">  Overweight</w:t>
-            </w:r>
-          </w:p>
-        </w:tc>
-        <w:tc>
-          <w:tcPr>
-            <w:tcW w:w="0" w:type="auto"/>
-          </w:tcPr>
-          <w:p>
-            <w:pPr>
-              <w:spacing w:after="0"/>
-              <w:jc w:val="right"/>
-            </w:pPr>
-            <w:r>
-              <w:rPr>
-                <w:rFonts w:ascii="Arial" w:hAnsi="Arial" w:eastAsia="Arial" w:cs="Arial"/>
-                <w:sz w:val="16"/>
-              </w:rPr>
-              <w:t xml:space="preserve">0.34 (0.29-0.40)</w:t>
-            </w:r>
-          </w:p>
-        </w:tc>
-        <w:tc>
-          <w:tcPr>
-            <w:tcW w:w="0" w:type="auto"/>
-          </w:tcPr>
-          <w:p>
-            <w:pPr>
-              <w:spacing w:after="0"/>
-              <w:jc w:val="right"/>
-            </w:pPr>
-            <w:r>
-              <w:rPr>
-                <w:rFonts w:ascii="Arial" w:hAnsi="Arial" w:eastAsia="Arial" w:cs="Arial"/>
-                <w:sz w:val="16"/>
-              </w:rPr>
-              <w:t xml:space="preserve"/>
-            </w:r>
-          </w:p>
-        </w:tc>
-        <w:tc>
-          <w:tcPr>
-            <w:tcW w:w="0" w:type="auto"/>
-          </w:tcPr>
-          <w:p>
-            <w:pPr>
-              <w:spacing w:after="0"/>
-              <w:jc w:val="right"/>
-            </w:pPr>
-            <w:r>
-              <w:rPr>
-                <w:rFonts w:ascii="Arial" w:hAnsi="Arial" w:eastAsia="Arial" w:cs="Arial"/>
-                <w:sz w:val="16"/>
-              </w:rPr>
-              <w:t xml:space="preserve"/>
-            </w:r>
-          </w:p>
-        </w:tc>
-        <w:tc>
-          <w:tcPr>
-            <w:tcW w:w="0" w:type="auto"/>
-          </w:tcPr>
-          <w:p>
-            <w:pPr>
-              <w:spacing w:after="0"/>
-              <w:jc w:val="right"/>
-            </w:pPr>
-            <w:r>
-              <w:rPr>
-                <w:rFonts w:ascii="Arial" w:hAnsi="Arial" w:eastAsia="Arial" w:cs="Arial"/>
-                <w:sz w:val="16"/>
-              </w:rPr>
-              <w:t xml:space="preserve"/>
-            </w:r>
-          </w:p>
-        </w:tc>
-        <w:tc>
-          <w:tcPr>
-            <w:tcW w:w="0" w:type="auto"/>
-          </w:tcPr>
-          <w:p>
-            <w:pPr>
-              <w:spacing w:after="0"/>
-              <w:jc w:val="right"/>
-            </w:pPr>
-            <w:r>
-              <w:rPr>
-                <w:rFonts w:ascii="Arial" w:hAnsi="Arial" w:eastAsia="Arial" w:cs="Arial"/>
-                <w:sz w:val="16"/>
-              </w:rPr>
-              <w:t xml:space="preserve"/>
-            </w:r>
-          </w:p>
-        </w:tc>
-      </w:tr>
-      <w:tr>
-        <w:tc>
-          <w:tcPr>
-            <w:tcW w:w="0" w:type="auto"/>
-          </w:tcPr>
-          <w:p>
-            <w:pPr>
-              <w:spacing w:after="0"/>
-              <w:jc w:val="left"/>
-            </w:pPr>
-            <w:r>
-              <w:rPr>
-                <w:rFonts w:ascii="Arial" w:hAnsi="Arial" w:eastAsia="Arial" w:cs="Arial"/>
-                <w:sz w:val="16"/>
-              </w:rPr>
-              <w:t xml:space="preserve">  Obesity</w:t>
-            </w:r>
-          </w:p>
-        </w:tc>
-        <w:tc>
-          <w:tcPr>
-            <w:tcW w:w="0" w:type="auto"/>
-          </w:tcPr>
-          <w:p>
-            <w:pPr>
-              <w:spacing w:after="0"/>
-              <w:jc w:val="right"/>
-            </w:pPr>
-            <w:r>
-              <w:rPr>
-                <w:rFonts w:ascii="Arial" w:hAnsi="Arial" w:eastAsia="Arial" w:cs="Arial"/>
-                <w:sz w:val="16"/>
-              </w:rPr>
-              <w:t xml:space="preserve">1.25 (1.19-1.31)</w:t>
-            </w:r>
-          </w:p>
-        </w:tc>
-        <w:tc>
-          <w:tcPr>
-            <w:tcW w:w="0" w:type="auto"/>
-          </w:tcPr>
-          <w:p>
-            <w:pPr>
-              <w:spacing w:after="0"/>
-              <w:jc w:val="right"/>
-            </w:pPr>
-            <w:r>
-              <w:rPr>
-                <w:rFonts w:ascii="Arial" w:hAnsi="Arial" w:eastAsia="Arial" w:cs="Arial"/>
-                <w:sz w:val="16"/>
-              </w:rPr>
-              <w:t xml:space="preserve"/>
-            </w:r>
-          </w:p>
-        </w:tc>
-        <w:tc>
-          <w:tcPr>
-            <w:tcW w:w="0" w:type="auto"/>
-          </w:tcPr>
-          <w:p>
-            <w:pPr>
-              <w:spacing w:after="0"/>
-              <w:jc w:val="right"/>
-            </w:pPr>
-            <w:r>
-              <w:rPr>
-                <w:rFonts w:ascii="Arial" w:hAnsi="Arial" w:eastAsia="Arial" w:cs="Arial"/>
-                <w:sz w:val="16"/>
-              </w:rPr>
-              <w:t xml:space="preserve"/>
-            </w:r>
-          </w:p>
-        </w:tc>
-        <w:tc>
-          <w:tcPr>
-            <w:tcW w:w="0" w:type="auto"/>
-          </w:tcPr>
-          <w:p>
-            <w:pPr>
-              <w:spacing w:after="0"/>
-              <w:jc w:val="right"/>
-            </w:pPr>
-            <w:r>
-              <w:rPr>
-                <w:rFonts w:ascii="Arial" w:hAnsi="Arial" w:eastAsia="Arial" w:cs="Arial"/>
-                <w:sz w:val="16"/>
-              </w:rPr>
-              <w:t xml:space="preserve"/>
-            </w:r>
-          </w:p>
-        </w:tc>
-        <w:tc>
-          <w:tcPr>
-            <w:tcW w:w="0" w:type="auto"/>
-          </w:tcPr>
-          <w:p>
-            <w:pPr>
-              <w:spacing w:after="0"/>
-              <w:jc w:val="right"/>
-            </w:pPr>
-            <w:r>
-              <w:rPr>
-                <w:rFonts w:ascii="Arial" w:hAnsi="Arial" w:eastAsia="Arial" w:cs="Arial"/>
-                <w:sz w:val="16"/>
-              </w:rPr>
-              <w:t xml:space="preserve"/>
-            </w:r>
-          </w:p>
-        </w:tc>
-      </w:tr>
-      <w:tr>
-        <w:tc>
-          <w:tcPr>
-            <w:tcW w:w="0" w:type="auto"/>
-          </w:tcPr>
-          <w:p>
-            <w:pPr>
-              <w:spacing w:after="0"/>
-              <w:jc w:val="left"/>
-            </w:pPr>
-            <w:r>
-              <w:rPr>
-                <w:rFonts w:ascii="Arial" w:hAnsi="Arial" w:eastAsia="Arial" w:cs="Arial"/>
-                <w:sz w:val="16"/>
-              </w:rPr>
-              <w:t xml:space="preserve">  Smoking</w:t>
-            </w:r>
-          </w:p>
-        </w:tc>
-        <w:tc>
-          <w:tcPr>
-            <w:tcW w:w="0" w:type="auto"/>
-          </w:tcPr>
-          <w:p>
-            <w:pPr>
-              <w:spacing w:after="0"/>
-              <w:jc w:val="right"/>
-            </w:pPr>
-            <w:r>
-              <w:rPr>
-                <w:rFonts w:ascii="Arial" w:hAnsi="Arial" w:eastAsia="Arial" w:cs="Arial"/>
-                <w:sz w:val="16"/>
-              </w:rPr>
-              <w:t xml:space="preserve">2.54 (2.37-2.72)</w:t>
-            </w:r>
-          </w:p>
-        </w:tc>
-        <w:tc>
-          <w:tcPr>
-            <w:tcW w:w="0" w:type="auto"/>
-          </w:tcPr>
-          <w:p>
-            <w:pPr>
-              <w:spacing w:after="0"/>
-              <w:jc w:val="right"/>
-            </w:pPr>
-            <w:r>
-              <w:rPr>
-                <w:rFonts w:ascii="Arial" w:hAnsi="Arial" w:eastAsia="Arial" w:cs="Arial"/>
-                <w:sz w:val="16"/>
-              </w:rPr>
-              <w:t xml:space="preserve"/>
-            </w:r>
-          </w:p>
-        </w:tc>
-        <w:tc>
-          <w:tcPr>
-            <w:tcW w:w="0" w:type="auto"/>
-          </w:tcPr>
-          <w:p>
-            <w:pPr>
-              <w:spacing w:after="0"/>
-              <w:jc w:val="right"/>
-            </w:pPr>
-            <w:r>
-              <w:rPr>
-                <w:rFonts w:ascii="Arial" w:hAnsi="Arial" w:eastAsia="Arial" w:cs="Arial"/>
-                <w:sz w:val="16"/>
-              </w:rPr>
-              <w:t xml:space="preserve"/>
-            </w:r>
-          </w:p>
-        </w:tc>
-        <w:tc>
-          <w:tcPr>
-            <w:tcW w:w="0" w:type="auto"/>
-          </w:tcPr>
-          <w:p>
-            <w:pPr>
-              <w:spacing w:after="0"/>
-              <w:jc w:val="right"/>
-            </w:pPr>
-            <w:r>
-              <w:rPr>
-                <w:rFonts w:ascii="Arial" w:hAnsi="Arial" w:eastAsia="Arial" w:cs="Arial"/>
-                <w:sz w:val="16"/>
-              </w:rPr>
-              <w:t xml:space="preserve"/>
-            </w:r>
-          </w:p>
-        </w:tc>
-        <w:tc>
-          <w:tcPr>
-            <w:tcW w:w="0" w:type="auto"/>
-          </w:tcPr>
-          <w:p>
-            <w:pPr>
-              <w:spacing w:after="0"/>
-              <w:jc w:val="right"/>
-            </w:pPr>
-            <w:r>
-              <w:rPr>
-                <w:rFonts w:ascii="Arial" w:hAnsi="Arial" w:eastAsia="Arial" w:cs="Arial"/>
-                <w:sz w:val="16"/>
-              </w:rPr>
-              <w:t xml:space="preserve"/>
-            </w:r>
-          </w:p>
-        </w:tc>
-      </w:tr>
     </w:tbl>
     <w:p>
       <w:r>
@@ -4607,7 +4167,7 @@
 </file>
 
 <file path=word/styles.xml><?xml version="1.0" encoding="utf-8"?>
-<w:styles xmlns:w="http://schemas.openxmlformats.org/wordprocessingml/2006/main" xmlns:m="http://schemas.openxmlformats.org/officeDocument/2006/math" xmlns:r="http://schemas.openxmlformats.org/officeDocument/2006/relationships" xmlns:w14="http://schemas.microsoft.com/office/word/2010/wordml" xmlns:wp="http://schemas.openxmlformats.org/drawingml/2006/wordprocessingDrawing" xmlns:a="http://schemas.openxmlformats.org/drawingml/2006/main" xmlns:wp14="http://schemas.microsoft.com/office/word/2010/wordprocessingDrawing" xmlns:w15="http://schemas.microsoft.com/office/word/2012/wordml" xmlns:mc="http://schemas.openxmlformats.org/markup-compatibility/2006" xmlns:sl="http://schemas.openxmlformats.org/schemaLibrary/2006/main" xmlns:wne="http://schemas.microsoft.com/office/word/2006/wordml" xmlns:c="http://schemas.openxmlformats.org/drawingml/2006/chart" xmlns:cdr="http://schemas.openxmlformats.org/drawingml/2006/chartDrawing" xmlns:c14="http://schemas.microsoft.com/office/drawing/2007/8/2/chart" xmlns:dgm="http://schemas.openxmlformats.org/drawingml/2006/diagram" xmlns:pic="http://schemas.openxmlformats.org/drawingml/2006/picture" xmlns:xdr="http://schemas.openxmlformats.org/drawingml/2006/spreadsheetDrawing" xmlns:dsp="http://schemas.microsoft.com/office/drawing/2008/diagram" xmlns:xvml="urn:schemas-microsoft-com:office:excel" xmlns:o="urn:schemas-microsoft-com:office:office" xmlns:v="urn:schemas-microsoft-com:vml" xmlns:w10="urn:schemas-microsoft-com:office:word" xmlns:pvml="urn:schemas-microsoft-com:office:powerpoint" xmlns:cppr="http://schemas.microsoft.com/office/2006/coverPageProps" xmlns:odx="http://opendope.org/xpaths" xmlns:odc="http://opendope.org/conditions" xmlns:odq="http://opendope.org/questions" xmlns:oda="http://opendope.org/answers" xmlns:odi="http://opendope.org/components" xmlns:odgm="http://opendope.org/SmartArt/DataHierarchy" xmlns:b="http://schemas.openxmlformats.org/officeDocument/2006/bibliography" xmlns:w16se="http://schemas.microsoft.com/office/word/2015/wordml/symex" xmlns:w16cid="http://schemas.microsoft.com/office/word/2016/wordml/cid" xmlns:wetp="http://schemas.microsoft.com/office/webextensions/taskpanes/2010/11" xmlns:we="http://schemas.microsoft.com/office/webextensions/webextension/2010/11" xmlns:comp="http://schemas.openxmlformats.org/drawingml/2006/compatibility" xmlns:lc="http://schemas.openxmlformats.org/drawingml/2006/lockedCanvas">
+<w:styles xmlns:w="http://schemas.openxmlformats.org/wordprocessingml/2006/main" xmlns:r="http://schemas.openxmlformats.org/officeDocument/2006/relationships" xmlns:w15="http://schemas.microsoft.com/office/word/2012/wordml" xmlns:w14="http://schemas.microsoft.com/office/word/2010/wordml" xmlns:wp="http://schemas.openxmlformats.org/drawingml/2006/wordprocessingDrawing" xmlns:a="http://schemas.openxmlformats.org/drawingml/2006/main" xmlns:wp14="http://schemas.microsoft.com/office/word/2010/wordprocessingDrawing" xmlns:m="http://schemas.openxmlformats.org/officeDocument/2006/math" xmlns:mc="http://schemas.openxmlformats.org/markup-compatibility/2006" xmlns:sl="http://schemas.openxmlformats.org/schemaLibrary/2006/main" xmlns:wne="http://schemas.microsoft.com/office/word/2006/wordml" xmlns:c="http://schemas.openxmlformats.org/drawingml/2006/chart" xmlns:cdr="http://schemas.openxmlformats.org/drawingml/2006/chartDrawing" xmlns:c14="http://schemas.microsoft.com/office/drawing/2007/8/2/chart" xmlns:dgm="http://schemas.openxmlformats.org/drawingml/2006/diagram" xmlns:pic="http://schemas.openxmlformats.org/drawingml/2006/picture" xmlns:xdr="http://schemas.openxmlformats.org/drawingml/2006/spreadsheetDrawing" xmlns:dsp="http://schemas.microsoft.com/office/drawing/2008/diagram" xmlns:xvml="urn:schemas-microsoft-com:office:excel" xmlns:o="urn:schemas-microsoft-com:office:office" xmlns:v="urn:schemas-microsoft-com:vml" xmlns:w10="urn:schemas-microsoft-com:office:word" xmlns:pvml="urn:schemas-microsoft-com:office:powerpoint" xmlns:cppr="http://schemas.microsoft.com/office/2006/coverPageProps" xmlns:odx="http://opendope.org/xpaths" xmlns:odc="http://opendope.org/conditions" xmlns:odq="http://opendope.org/questions" xmlns:oda="http://opendope.org/answers" xmlns:odi="http://opendope.org/components" xmlns:odgm="http://opendope.org/SmartArt/DataHierarchy" xmlns:b="http://schemas.openxmlformats.org/officeDocument/2006/bibliography" xmlns:w16se="http://schemas.microsoft.com/office/word/2015/wordml/symex" xmlns:w16cid="http://schemas.microsoft.com/office/word/2016/wordml/cid" xmlns:wetp="http://schemas.microsoft.com/office/webextensions/taskpanes/2010/11" xmlns:we="http://schemas.microsoft.com/office/webextensions/webextension/2010/11" xmlns:comp="http://schemas.openxmlformats.org/drawingml/2006/compatibility" xmlns:lc="http://schemas.openxmlformats.org/drawingml/2006/lockedCanvas">
   <w:docDefaults>
     <w:rPrDefault>
       <w:rPr>

</xml_diff>

<commit_message>
Table update with a maximum follow-p of six years since baseline
</commit_message>
<xml_diff>
--- a/tables/Table 2_MACE 2.docx
+++ b/tables/Table 2_MACE 2.docx
@@ -1,6 +1,6 @@
 
 <file path=word/document.xml><?xml version="1.0" encoding="utf-8"?>
-<w:document xmlns:w="http://schemas.openxmlformats.org/wordprocessingml/2006/main" xmlns:m="http://schemas.openxmlformats.org/officeDocument/2006/math" xmlns:r="http://schemas.openxmlformats.org/officeDocument/2006/relationships" xmlns:w14="http://schemas.microsoft.com/office/word/2010/wordml" xmlns:wp="http://schemas.openxmlformats.org/drawingml/2006/wordprocessingDrawing" xmlns:a="http://schemas.openxmlformats.org/drawingml/2006/main" xmlns:wp14="http://schemas.microsoft.com/office/word/2010/wordprocessingDrawing" xmlns:w15="http://schemas.microsoft.com/office/word/2012/wordml" xmlns:mc="http://schemas.openxmlformats.org/markup-compatibility/2006" xmlns:sl="http://schemas.openxmlformats.org/schemaLibrary/2006/main" xmlns:wne="http://schemas.microsoft.com/office/word/2006/wordml" xmlns:c="http://schemas.openxmlformats.org/drawingml/2006/chart" xmlns:cdr="http://schemas.openxmlformats.org/drawingml/2006/chartDrawing" xmlns:c14="http://schemas.microsoft.com/office/drawing/2007/8/2/chart" xmlns:dgm="http://schemas.openxmlformats.org/drawingml/2006/diagram" xmlns:pic="http://schemas.openxmlformats.org/drawingml/2006/picture" xmlns:xdr="http://schemas.openxmlformats.org/drawingml/2006/spreadsheetDrawing" xmlns:dsp="http://schemas.microsoft.com/office/drawing/2008/diagram" xmlns:xvml="urn:schemas-microsoft-com:office:excel" xmlns:o="urn:schemas-microsoft-com:office:office" xmlns:v="urn:schemas-microsoft-com:vml" xmlns:w10="urn:schemas-microsoft-com:office:word" xmlns:pvml="urn:schemas-microsoft-com:office:powerpoint" xmlns:cppr="http://schemas.microsoft.com/office/2006/coverPageProps" xmlns:odx="http://opendope.org/xpaths" xmlns:odc="http://opendope.org/conditions" xmlns:odq="http://opendope.org/questions" xmlns:oda="http://opendope.org/answers" xmlns:odi="http://opendope.org/components" xmlns:odgm="http://opendope.org/SmartArt/DataHierarchy" xmlns:b="http://schemas.openxmlformats.org/officeDocument/2006/bibliography" xmlns:w16se="http://schemas.microsoft.com/office/word/2015/wordml/symex" xmlns:w16cid="http://schemas.microsoft.com/office/word/2016/wordml/cid" xmlns:wetp="http://schemas.microsoft.com/office/webextensions/taskpanes/2010/11" xmlns:we="http://schemas.microsoft.com/office/webextensions/webextension/2010/11" xmlns:comp="http://schemas.openxmlformats.org/drawingml/2006/compatibility" xmlns:lc="http://schemas.openxmlformats.org/drawingml/2006/lockedCanvas">
+<w:document xmlns:w="http://schemas.openxmlformats.org/wordprocessingml/2006/main" xmlns:m="http://schemas.openxmlformats.org/officeDocument/2006/math" xmlns:r="http://schemas.openxmlformats.org/officeDocument/2006/relationships" xmlns:w14="http://schemas.microsoft.com/office/word/2010/wordml" xmlns:wp="http://schemas.openxmlformats.org/drawingml/2006/wordprocessingDrawing" xmlns:a="http://schemas.openxmlformats.org/drawingml/2006/main" xmlns:wp14="http://schemas.microsoft.com/office/word/2010/wordprocessingDrawing" xmlns:w15="http://schemas.microsoft.com/office/word/2012/wordml" xmlns:mc="http://schemas.openxmlformats.org/markup-compatibility/2006" xmlns:sl="http://schemas.openxmlformats.org/schemaLibrary/2006/main" xmlns:wne="http://schemas.microsoft.com/office/word/2006/wordml" xmlns:c="http://schemas.openxmlformats.org/drawingml/2006/chart" xmlns:cdr="http://schemas.openxmlformats.org/drawingml/2006/chartDrawing" xmlns:c14="http://schemas.microsoft.com/office/drawing/2007/8/2/chart" xmlns:dgm="http://schemas.openxmlformats.org/drawingml/2006/diagram" xmlns:pic="http://schemas.openxmlformats.org/drawingml/2006/picture" xmlns:xdr="http://schemas.openxmlformats.org/drawingml/2006/spreadsheetDrawing" xmlns:dsp="http://schemas.microsoft.com/office/drawing/2008/diagram" xmlns:v="urn:schemas-microsoft-com:vml" xmlns:xvml="urn:schemas-microsoft-com:office:excel" xmlns:o="urn:schemas-microsoft-com:office:office" xmlns:w10="urn:schemas-microsoft-com:office:word" xmlns:pvml="urn:schemas-microsoft-com:office:powerpoint" xmlns:cppr="http://schemas.microsoft.com/office/2006/coverPageProps" xmlns:odx="http://opendope.org/xpaths" xmlns:odc="http://opendope.org/conditions" xmlns:odq="http://opendope.org/questions" xmlns:oda="http://opendope.org/answers" xmlns:odi="http://opendope.org/components" xmlns:odgm="http://opendope.org/SmartArt/DataHierarchy" xmlns:b="http://schemas.openxmlformats.org/officeDocument/2006/bibliography" xmlns:w16se="http://schemas.microsoft.com/office/word/2015/wordml/symex" xmlns:w16cid="http://schemas.microsoft.com/office/word/2016/wordml/cid" xmlns:wetp="http://schemas.microsoft.com/office/webextensions/taskpanes/2010/11" xmlns:we="http://schemas.microsoft.com/office/webextensions/webextension/2010/11" xmlns:comp="http://schemas.openxmlformats.org/drawingml/2006/compatibility" xmlns:lc="http://schemas.openxmlformats.org/drawingml/2006/lockedCanvas">
   <w:body>
     <w:p>
       <w:pPr>
@@ -335,79 +335,79 @@
                 <w:rFonts w:ascii="Arial" w:hAnsi="Arial" w:eastAsia="Arial" w:cs="Arial"/>
                 <w:sz w:val="16"/>
               </w:rPr>
-              <w:t xml:space="preserve">1.02 (0.92-1.14)</w:t>
-            </w:r>
-          </w:p>
-        </w:tc>
-        <w:tc>
-          <w:tcPr>
-            <w:tcW w:w="0" w:type="auto"/>
-          </w:tcPr>
-          <w:p>
-            <w:pPr>
-              <w:spacing w:after="0"/>
-              <w:jc w:val="right"/>
-            </w:pPr>
-            <w:r>
-              <w:rPr>
-                <w:rFonts w:ascii="Arial" w:hAnsi="Arial" w:eastAsia="Arial" w:cs="Arial"/>
-                <w:sz w:val="16"/>
-              </w:rPr>
-              <w:t xml:space="preserve">1.53 (1.38-1.70)</w:t>
-            </w:r>
-          </w:p>
-        </w:tc>
-        <w:tc>
-          <w:tcPr>
-            <w:tcW w:w="0" w:type="auto"/>
-          </w:tcPr>
-          <w:p>
-            <w:pPr>
-              <w:spacing w:after="0"/>
-              <w:jc w:val="right"/>
-            </w:pPr>
-            <w:r>
-              <w:rPr>
-                <w:rFonts w:ascii="Arial" w:hAnsi="Arial" w:eastAsia="Arial" w:cs="Arial"/>
-                <w:sz w:val="16"/>
-              </w:rPr>
-              <w:t xml:space="preserve">1.18 (1.06-1.32)</w:t>
-            </w:r>
-          </w:p>
-        </w:tc>
-        <w:tc>
-          <w:tcPr>
-            <w:tcW w:w="0" w:type="auto"/>
-          </w:tcPr>
-          <w:p>
-            <w:pPr>
-              <w:spacing w:after="0"/>
-              <w:jc w:val="right"/>
-            </w:pPr>
-            <w:r>
-              <w:rPr>
-                <w:rFonts w:ascii="Arial" w:hAnsi="Arial" w:eastAsia="Arial" w:cs="Arial"/>
-                <w:sz w:val="16"/>
-              </w:rPr>
-              <w:t xml:space="preserve">1.44 (1.30-1.61)</w:t>
-            </w:r>
-          </w:p>
-        </w:tc>
-        <w:tc>
-          <w:tcPr>
-            <w:tcW w:w="0" w:type="auto"/>
-          </w:tcPr>
-          <w:p>
-            <w:pPr>
-              <w:spacing w:after="0"/>
-              <w:jc w:val="right"/>
-            </w:pPr>
-            <w:r>
-              <w:rPr>
-                <w:rFonts w:ascii="Arial" w:hAnsi="Arial" w:eastAsia="Arial" w:cs="Arial"/>
-                <w:sz w:val="16"/>
-              </w:rPr>
-              <w:t xml:space="preserve">1.18 (1.06-1.31)</w:t>
+              <w:t xml:space="preserve">1.01 (0.88-1.16)</w:t>
+            </w:r>
+          </w:p>
+        </w:tc>
+        <w:tc>
+          <w:tcPr>
+            <w:tcW w:w="0" w:type="auto"/>
+          </w:tcPr>
+          <w:p>
+            <w:pPr>
+              <w:spacing w:after="0"/>
+              <w:jc w:val="right"/>
+            </w:pPr>
+            <w:r>
+              <w:rPr>
+                <w:rFonts w:ascii="Arial" w:hAnsi="Arial" w:eastAsia="Arial" w:cs="Arial"/>
+                <w:sz w:val="16"/>
+              </w:rPr>
+              <w:t xml:space="preserve">1.51 (1.31-1.74)</w:t>
+            </w:r>
+          </w:p>
+        </w:tc>
+        <w:tc>
+          <w:tcPr>
+            <w:tcW w:w="0" w:type="auto"/>
+          </w:tcPr>
+          <w:p>
+            <w:pPr>
+              <w:spacing w:after="0"/>
+              <w:jc w:val="right"/>
+            </w:pPr>
+            <w:r>
+              <w:rPr>
+                <w:rFonts w:ascii="Arial" w:hAnsi="Arial" w:eastAsia="Arial" w:cs="Arial"/>
+                <w:sz w:val="16"/>
+              </w:rPr>
+              <w:t xml:space="preserve">1.14 (0.99-1.31)</w:t>
+            </w:r>
+          </w:p>
+        </w:tc>
+        <w:tc>
+          <w:tcPr>
+            <w:tcW w:w="0" w:type="auto"/>
+          </w:tcPr>
+          <w:p>
+            <w:pPr>
+              <w:spacing w:after="0"/>
+              <w:jc w:val="right"/>
+            </w:pPr>
+            <w:r>
+              <w:rPr>
+                <w:rFonts w:ascii="Arial" w:hAnsi="Arial" w:eastAsia="Arial" w:cs="Arial"/>
+                <w:sz w:val="16"/>
+              </w:rPr>
+              <w:t xml:space="preserve">1.42 (1.24-1.64)</w:t>
+            </w:r>
+          </w:p>
+        </w:tc>
+        <w:tc>
+          <w:tcPr>
+            <w:tcW w:w="0" w:type="auto"/>
+          </w:tcPr>
+          <w:p>
+            <w:pPr>
+              <w:spacing w:after="0"/>
+              <w:jc w:val="right"/>
+            </w:pPr>
+            <w:r>
+              <w:rPr>
+                <w:rFonts w:ascii="Arial" w:hAnsi="Arial" w:eastAsia="Arial" w:cs="Arial"/>
+                <w:sz w:val="16"/>
+              </w:rPr>
+              <w:t xml:space="preserve">1.14 (0.99-1.31)</w:t>
             </w:r>
           </w:p>
         </w:tc>
@@ -445,79 +445,79 @@
                 <w:rFonts w:ascii="Arial" w:hAnsi="Arial" w:eastAsia="Arial" w:cs="Arial"/>
                 <w:sz w:val="16"/>
               </w:rPr>
-              <w:t xml:space="preserve">1.55 (1.39-1.73)</w:t>
-            </w:r>
-          </w:p>
-        </w:tc>
-        <w:tc>
-          <w:tcPr>
-            <w:tcW w:w="0" w:type="auto"/>
-          </w:tcPr>
-          <w:p>
-            <w:pPr>
-              <w:spacing w:after="0"/>
-              <w:jc w:val="right"/>
-            </w:pPr>
-            <w:r>
-              <w:rPr>
-                <w:rFonts w:ascii="Arial" w:hAnsi="Arial" w:eastAsia="Arial" w:cs="Arial"/>
-                <w:sz w:val="16"/>
-              </w:rPr>
-              <w:t xml:space="preserve"/>
-            </w:r>
-          </w:p>
-        </w:tc>
-        <w:tc>
-          <w:tcPr>
-            <w:tcW w:w="0" w:type="auto"/>
-          </w:tcPr>
-          <w:p>
-            <w:pPr>
-              <w:spacing w:after="0"/>
-              <w:jc w:val="right"/>
-            </w:pPr>
-            <w:r>
-              <w:rPr>
-                <w:rFonts w:ascii="Arial" w:hAnsi="Arial" w:eastAsia="Arial" w:cs="Arial"/>
-                <w:sz w:val="16"/>
-              </w:rPr>
-              <w:t xml:space="preserve">1.62 (1.44-1.81)</w:t>
-            </w:r>
-          </w:p>
-        </w:tc>
-        <w:tc>
-          <w:tcPr>
-            <w:tcW w:w="0" w:type="auto"/>
-          </w:tcPr>
-          <w:p>
-            <w:pPr>
-              <w:spacing w:after="0"/>
-              <w:jc w:val="right"/>
-            </w:pPr>
-            <w:r>
-              <w:rPr>
-                <w:rFonts w:ascii="Arial" w:hAnsi="Arial" w:eastAsia="Arial" w:cs="Arial"/>
-                <w:sz w:val="16"/>
-              </w:rPr>
-              <w:t xml:space="preserve"/>
-            </w:r>
-          </w:p>
-        </w:tc>
-        <w:tc>
-          <w:tcPr>
-            <w:tcW w:w="0" w:type="auto"/>
-          </w:tcPr>
-          <w:p>
-            <w:pPr>
-              <w:spacing w:after="0"/>
-              <w:jc w:val="right"/>
-            </w:pPr>
-            <w:r>
-              <w:rPr>
-                <w:rFonts w:ascii="Arial" w:hAnsi="Arial" w:eastAsia="Arial" w:cs="Arial"/>
-                <w:sz w:val="16"/>
-              </w:rPr>
-              <w:t xml:space="preserve">1.53 (1.36-1.71)</w:t>
+              <w:t xml:space="preserve">1.60 (1.40-1.84)</w:t>
+            </w:r>
+          </w:p>
+        </w:tc>
+        <w:tc>
+          <w:tcPr>
+            <w:tcW w:w="0" w:type="auto"/>
+          </w:tcPr>
+          <w:p>
+            <w:pPr>
+              <w:spacing w:after="0"/>
+              <w:jc w:val="right"/>
+            </w:pPr>
+            <w:r>
+              <w:rPr>
+                <w:rFonts w:ascii="Arial" w:hAnsi="Arial" w:eastAsia="Arial" w:cs="Arial"/>
+                <w:sz w:val="16"/>
+              </w:rPr>
+              <w:t xml:space="preserve"/>
+            </w:r>
+          </w:p>
+        </w:tc>
+        <w:tc>
+          <w:tcPr>
+            <w:tcW w:w="0" w:type="auto"/>
+          </w:tcPr>
+          <w:p>
+            <w:pPr>
+              <w:spacing w:after="0"/>
+              <w:jc w:val="right"/>
+            </w:pPr>
+            <w:r>
+              <w:rPr>
+                <w:rFonts w:ascii="Arial" w:hAnsi="Arial" w:eastAsia="Arial" w:cs="Arial"/>
+                <w:sz w:val="16"/>
+              </w:rPr>
+              <w:t xml:space="preserve">1.66 (1.44-1.90)</w:t>
+            </w:r>
+          </w:p>
+        </w:tc>
+        <w:tc>
+          <w:tcPr>
+            <w:tcW w:w="0" w:type="auto"/>
+          </w:tcPr>
+          <w:p>
+            <w:pPr>
+              <w:spacing w:after="0"/>
+              <w:jc w:val="right"/>
+            </w:pPr>
+            <w:r>
+              <w:rPr>
+                <w:rFonts w:ascii="Arial" w:hAnsi="Arial" w:eastAsia="Arial" w:cs="Arial"/>
+                <w:sz w:val="16"/>
+              </w:rPr>
+              <w:t xml:space="preserve"/>
+            </w:r>
+          </w:p>
+        </w:tc>
+        <w:tc>
+          <w:tcPr>
+            <w:tcW w:w="0" w:type="auto"/>
+          </w:tcPr>
+          <w:p>
+            <w:pPr>
+              <w:spacing w:after="0"/>
+              <w:jc w:val="right"/>
+            </w:pPr>
+            <w:r>
+              <w:rPr>
+                <w:rFonts w:ascii="Arial" w:hAnsi="Arial" w:eastAsia="Arial" w:cs="Arial"/>
+                <w:sz w:val="16"/>
+              </w:rPr>
+              <w:t xml:space="preserve">1.56 (1.36-1.79)</w:t>
             </w:r>
           </w:p>
         </w:tc>
@@ -555,79 +555,79 @@
                 <w:rFonts w:ascii="Arial" w:hAnsi="Arial" w:eastAsia="Arial" w:cs="Arial"/>
                 <w:sz w:val="16"/>
               </w:rPr>
-              <w:t xml:space="preserve">2.37 (2.09-2.68)</w:t>
-            </w:r>
-          </w:p>
-        </w:tc>
-        <w:tc>
-          <w:tcPr>
-            <w:tcW w:w="0" w:type="auto"/>
-          </w:tcPr>
-          <w:p>
-            <w:pPr>
-              <w:spacing w:after="0"/>
-              <w:jc w:val="right"/>
-            </w:pPr>
-            <w:r>
-              <w:rPr>
-                <w:rFonts w:ascii="Arial" w:hAnsi="Arial" w:eastAsia="Arial" w:cs="Arial"/>
-                <w:sz w:val="16"/>
-              </w:rPr>
-              <w:t xml:space="preserve"/>
-            </w:r>
-          </w:p>
-        </w:tc>
-        <w:tc>
-          <w:tcPr>
-            <w:tcW w:w="0" w:type="auto"/>
-          </w:tcPr>
-          <w:p>
-            <w:pPr>
-              <w:spacing w:after="0"/>
-              <w:jc w:val="right"/>
-            </w:pPr>
-            <w:r>
-              <w:rPr>
-                <w:rFonts w:ascii="Arial" w:hAnsi="Arial" w:eastAsia="Arial" w:cs="Arial"/>
-                <w:sz w:val="16"/>
-              </w:rPr>
-              <w:t xml:space="preserve">1.69 (1.49-1.92)</w:t>
-            </w:r>
-          </w:p>
-        </w:tc>
-        <w:tc>
-          <w:tcPr>
-            <w:tcW w:w="0" w:type="auto"/>
-          </w:tcPr>
-          <w:p>
-            <w:pPr>
-              <w:spacing w:after="0"/>
-              <w:jc w:val="right"/>
-            </w:pPr>
-            <w:r>
-              <w:rPr>
-                <w:rFonts w:ascii="Arial" w:hAnsi="Arial" w:eastAsia="Arial" w:cs="Arial"/>
-                <w:sz w:val="16"/>
-              </w:rPr>
-              <w:t xml:space="preserve"/>
-            </w:r>
-          </w:p>
-        </w:tc>
-        <w:tc>
-          <w:tcPr>
-            <w:tcW w:w="0" w:type="auto"/>
-          </w:tcPr>
-          <w:p>
-            <w:pPr>
-              <w:spacing w:after="0"/>
-              <w:jc w:val="right"/>
-            </w:pPr>
-            <w:r>
-              <w:rPr>
-                <w:rFonts w:ascii="Arial" w:hAnsi="Arial" w:eastAsia="Arial" w:cs="Arial"/>
-                <w:sz w:val="16"/>
-              </w:rPr>
-              <w:t xml:space="preserve">1.66 (1.46-1.89)</w:t>
+              <w:t xml:space="preserve">2.61 (2.25-3.04)</w:t>
+            </w:r>
+          </w:p>
+        </w:tc>
+        <w:tc>
+          <w:tcPr>
+            <w:tcW w:w="0" w:type="auto"/>
+          </w:tcPr>
+          <w:p>
+            <w:pPr>
+              <w:spacing w:after="0"/>
+              <w:jc w:val="right"/>
+            </w:pPr>
+            <w:r>
+              <w:rPr>
+                <w:rFonts w:ascii="Arial" w:hAnsi="Arial" w:eastAsia="Arial" w:cs="Arial"/>
+                <w:sz w:val="16"/>
+              </w:rPr>
+              <w:t xml:space="preserve"/>
+            </w:r>
+          </w:p>
+        </w:tc>
+        <w:tc>
+          <w:tcPr>
+            <w:tcW w:w="0" w:type="auto"/>
+          </w:tcPr>
+          <w:p>
+            <w:pPr>
+              <w:spacing w:after="0"/>
+              <w:jc w:val="right"/>
+            </w:pPr>
+            <w:r>
+              <w:rPr>
+                <w:rFonts w:ascii="Arial" w:hAnsi="Arial" w:eastAsia="Arial" w:cs="Arial"/>
+                <w:sz w:val="16"/>
+              </w:rPr>
+              <w:t xml:space="preserve">1.79 (1.54-2.08)</w:t>
+            </w:r>
+          </w:p>
+        </w:tc>
+        <w:tc>
+          <w:tcPr>
+            <w:tcW w:w="0" w:type="auto"/>
+          </w:tcPr>
+          <w:p>
+            <w:pPr>
+              <w:spacing w:after="0"/>
+              <w:jc w:val="right"/>
+            </w:pPr>
+            <w:r>
+              <w:rPr>
+                <w:rFonts w:ascii="Arial" w:hAnsi="Arial" w:eastAsia="Arial" w:cs="Arial"/>
+                <w:sz w:val="16"/>
+              </w:rPr>
+              <w:t xml:space="preserve"/>
+            </w:r>
+          </w:p>
+        </w:tc>
+        <w:tc>
+          <w:tcPr>
+            <w:tcW w:w="0" w:type="auto"/>
+          </w:tcPr>
+          <w:p>
+            <w:pPr>
+              <w:spacing w:after="0"/>
+              <w:jc w:val="right"/>
+            </w:pPr>
+            <w:r>
+              <w:rPr>
+                <w:rFonts w:ascii="Arial" w:hAnsi="Arial" w:eastAsia="Arial" w:cs="Arial"/>
+                <w:sz w:val="16"/>
+              </w:rPr>
+              <w:t xml:space="preserve">1.75 (1.51-2.04)</w:t>
             </w:r>
           </w:p>
         </w:tc>
@@ -647,97 +647,97 @@
                 <w:rFonts w:ascii="Arial" w:hAnsi="Arial" w:eastAsia="Arial" w:cs="Arial"/>
                 <w:sz w:val="16"/>
               </w:rPr>
-              <w:t xml:space="preserve">  Anxiety disorder</w:t>
-            </w:r>
-          </w:p>
-        </w:tc>
-        <w:tc>
-          <w:tcPr>
-            <w:tcW w:w="0" w:type="auto"/>
-          </w:tcPr>
-          <w:p>
-            <w:pPr>
-              <w:spacing w:after="0"/>
-              <w:jc w:val="right"/>
-            </w:pPr>
-            <w:r>
-              <w:rPr>
-                <w:rFonts w:ascii="Arial" w:hAnsi="Arial" w:eastAsia="Arial" w:cs="Arial"/>
-                <w:sz w:val="16"/>
-              </w:rPr>
-              <w:t xml:space="preserve">1.20 (1.15-1.24)</w:t>
-            </w:r>
-          </w:p>
-        </w:tc>
-        <w:tc>
-          <w:tcPr>
-            <w:tcW w:w="0" w:type="auto"/>
-          </w:tcPr>
-          <w:p>
-            <w:pPr>
-              <w:spacing w:after="0"/>
-              <w:jc w:val="right"/>
-            </w:pPr>
-            <w:r>
-              <w:rPr>
-                <w:rFonts w:ascii="Arial" w:hAnsi="Arial" w:eastAsia="Arial" w:cs="Arial"/>
-                <w:sz w:val="16"/>
-              </w:rPr>
-              <w:t xml:space="preserve"/>
-            </w:r>
-          </w:p>
-        </w:tc>
-        <w:tc>
-          <w:tcPr>
-            <w:tcW w:w="0" w:type="auto"/>
-          </w:tcPr>
-          <w:p>
-            <w:pPr>
-              <w:spacing w:after="0"/>
-              <w:jc w:val="right"/>
-            </w:pPr>
-            <w:r>
-              <w:rPr>
-                <w:rFonts w:ascii="Arial" w:hAnsi="Arial" w:eastAsia="Arial" w:cs="Arial"/>
-                <w:sz w:val="16"/>
-              </w:rPr>
-              <w:t xml:space="preserve">1.20 (1.15-1.24)</w:t>
-            </w:r>
-          </w:p>
-        </w:tc>
-        <w:tc>
-          <w:tcPr>
-            <w:tcW w:w="0" w:type="auto"/>
-          </w:tcPr>
-          <w:p>
-            <w:pPr>
-              <w:spacing w:after="0"/>
-              <w:jc w:val="right"/>
-            </w:pPr>
-            <w:r>
-              <w:rPr>
-                <w:rFonts w:ascii="Arial" w:hAnsi="Arial" w:eastAsia="Arial" w:cs="Arial"/>
-                <w:sz w:val="16"/>
-              </w:rPr>
-              <w:t xml:space="preserve"/>
-            </w:r>
-          </w:p>
-        </w:tc>
-        <w:tc>
-          <w:tcPr>
-            <w:tcW w:w="0" w:type="auto"/>
-          </w:tcPr>
-          <w:p>
-            <w:pPr>
-              <w:spacing w:after="0"/>
-              <w:jc w:val="right"/>
-            </w:pPr>
-            <w:r>
-              <w:rPr>
-                <w:rFonts w:ascii="Arial" w:hAnsi="Arial" w:eastAsia="Arial" w:cs="Arial"/>
-                <w:sz w:val="16"/>
-              </w:rPr>
-              <w:t xml:space="preserve">1.17 (1.13-1.22)</w:t>
+              <w:t xml:space="preserve">  Major depressive disorder</w:t>
+            </w:r>
+          </w:p>
+        </w:tc>
+        <w:tc>
+          <w:tcPr>
+            <w:tcW w:w="0" w:type="auto"/>
+          </w:tcPr>
+          <w:p>
+            <w:pPr>
+              <w:spacing w:after="0"/>
+              <w:jc w:val="right"/>
+            </w:pPr>
+            <w:r>
+              <w:rPr>
+                <w:rFonts w:ascii="Arial" w:hAnsi="Arial" w:eastAsia="Arial" w:cs="Arial"/>
+                <w:sz w:val="16"/>
+              </w:rPr>
+              <w:t xml:space="preserve">1.86 (1.80-1.93)</w:t>
+            </w:r>
+          </w:p>
+        </w:tc>
+        <w:tc>
+          <w:tcPr>
+            <w:tcW w:w="0" w:type="auto"/>
+          </w:tcPr>
+          <w:p>
+            <w:pPr>
+              <w:spacing w:after="0"/>
+              <w:jc w:val="right"/>
+            </w:pPr>
+            <w:r>
+              <w:rPr>
+                <w:rFonts w:ascii="Arial" w:hAnsi="Arial" w:eastAsia="Arial" w:cs="Arial"/>
+                <w:sz w:val="16"/>
+              </w:rPr>
+              <w:t xml:space="preserve"/>
+            </w:r>
+          </w:p>
+        </w:tc>
+        <w:tc>
+          <w:tcPr>
+            <w:tcW w:w="0" w:type="auto"/>
+          </w:tcPr>
+          <w:p>
+            <w:pPr>
+              <w:spacing w:after="0"/>
+              <w:jc w:val="right"/>
+            </w:pPr>
+            <w:r>
+              <w:rPr>
+                <w:rFonts w:ascii="Arial" w:hAnsi="Arial" w:eastAsia="Arial" w:cs="Arial"/>
+                <w:sz w:val="16"/>
+              </w:rPr>
+              <w:t xml:space="preserve">1.59 (1.53-1.66)</w:t>
+            </w:r>
+          </w:p>
+        </w:tc>
+        <w:tc>
+          <w:tcPr>
+            <w:tcW w:w="0" w:type="auto"/>
+          </w:tcPr>
+          <w:p>
+            <w:pPr>
+              <w:spacing w:after="0"/>
+              <w:jc w:val="right"/>
+            </w:pPr>
+            <w:r>
+              <w:rPr>
+                <w:rFonts w:ascii="Arial" w:hAnsi="Arial" w:eastAsia="Arial" w:cs="Arial"/>
+                <w:sz w:val="16"/>
+              </w:rPr>
+              <w:t xml:space="preserve"/>
+            </w:r>
+          </w:p>
+        </w:tc>
+        <w:tc>
+          <w:tcPr>
+            <w:tcW w:w="0" w:type="auto"/>
+          </w:tcPr>
+          <w:p>
+            <w:pPr>
+              <w:spacing w:after="0"/>
+              <w:jc w:val="right"/>
+            </w:pPr>
+            <w:r>
+              <w:rPr>
+                <w:rFonts w:ascii="Arial" w:hAnsi="Arial" w:eastAsia="Arial" w:cs="Arial"/>
+                <w:sz w:val="16"/>
+              </w:rPr>
+              <w:t xml:space="preserve">1.46 (1.40-1.52)</w:t>
             </w:r>
           </w:p>
         </w:tc>
@@ -757,97 +757,97 @@
                 <w:rFonts w:ascii="Arial" w:hAnsi="Arial" w:eastAsia="Arial" w:cs="Arial"/>
                 <w:sz w:val="16"/>
               </w:rPr>
-              <w:t xml:space="preserve">  Major depressive disorder</w:t>
-            </w:r>
-          </w:p>
-        </w:tc>
-        <w:tc>
-          <w:tcPr>
-            <w:tcW w:w="0" w:type="auto"/>
-          </w:tcPr>
-          <w:p>
-            <w:pPr>
-              <w:spacing w:after="0"/>
-              <w:jc w:val="right"/>
-            </w:pPr>
-            <w:r>
-              <w:rPr>
-                <w:rFonts w:ascii="Arial" w:hAnsi="Arial" w:eastAsia="Arial" w:cs="Arial"/>
-                <w:sz w:val="16"/>
-              </w:rPr>
-              <w:t xml:space="preserve">1.76 (1.71-1.81)</w:t>
-            </w:r>
-          </w:p>
-        </w:tc>
-        <w:tc>
-          <w:tcPr>
-            <w:tcW w:w="0" w:type="auto"/>
-          </w:tcPr>
-          <w:p>
-            <w:pPr>
-              <w:spacing w:after="0"/>
-              <w:jc w:val="right"/>
-            </w:pPr>
-            <w:r>
-              <w:rPr>
-                <w:rFonts w:ascii="Arial" w:hAnsi="Arial" w:eastAsia="Arial" w:cs="Arial"/>
-                <w:sz w:val="16"/>
-              </w:rPr>
-              <w:t xml:space="preserve"/>
-            </w:r>
-          </w:p>
-        </w:tc>
-        <w:tc>
-          <w:tcPr>
-            <w:tcW w:w="0" w:type="auto"/>
-          </w:tcPr>
-          <w:p>
-            <w:pPr>
-              <w:spacing w:after="0"/>
-              <w:jc w:val="right"/>
-            </w:pPr>
-            <w:r>
-              <w:rPr>
-                <w:rFonts w:ascii="Arial" w:hAnsi="Arial" w:eastAsia="Arial" w:cs="Arial"/>
-                <w:sz w:val="16"/>
-              </w:rPr>
-              <w:t xml:space="preserve">1.54 (1.49-1.59)</w:t>
-            </w:r>
-          </w:p>
-        </w:tc>
-        <w:tc>
-          <w:tcPr>
-            <w:tcW w:w="0" w:type="auto"/>
-          </w:tcPr>
-          <w:p>
-            <w:pPr>
-              <w:spacing w:after="0"/>
-              <w:jc w:val="right"/>
-            </w:pPr>
-            <w:r>
-              <w:rPr>
-                <w:rFonts w:ascii="Arial" w:hAnsi="Arial" w:eastAsia="Arial" w:cs="Arial"/>
-                <w:sz w:val="16"/>
-              </w:rPr>
-              <w:t xml:space="preserve"/>
-            </w:r>
-          </w:p>
-        </w:tc>
-        <w:tc>
-          <w:tcPr>
-            <w:tcW w:w="0" w:type="auto"/>
-          </w:tcPr>
-          <w:p>
-            <w:pPr>
-              <w:spacing w:after="0"/>
-              <w:jc w:val="right"/>
-            </w:pPr>
-            <w:r>
-              <w:rPr>
-                <w:rFonts w:ascii="Arial" w:hAnsi="Arial" w:eastAsia="Arial" w:cs="Arial"/>
-                <w:sz w:val="16"/>
-              </w:rPr>
-              <w:t xml:space="preserve">1.42 (1.37-1.47)</w:t>
+              <w:t xml:space="preserve">  Anxiety disorder</w:t>
+            </w:r>
+          </w:p>
+        </w:tc>
+        <w:tc>
+          <w:tcPr>
+            <w:tcW w:w="0" w:type="auto"/>
+          </w:tcPr>
+          <w:p>
+            <w:pPr>
+              <w:spacing w:after="0"/>
+              <w:jc w:val="right"/>
+            </w:pPr>
+            <w:r>
+              <w:rPr>
+                <w:rFonts w:ascii="Arial" w:hAnsi="Arial" w:eastAsia="Arial" w:cs="Arial"/>
+                <w:sz w:val="16"/>
+              </w:rPr>
+              <w:t xml:space="preserve">1.25 (1.19-1.31)</w:t>
+            </w:r>
+          </w:p>
+        </w:tc>
+        <w:tc>
+          <w:tcPr>
+            <w:tcW w:w="0" w:type="auto"/>
+          </w:tcPr>
+          <w:p>
+            <w:pPr>
+              <w:spacing w:after="0"/>
+              <w:jc w:val="right"/>
+            </w:pPr>
+            <w:r>
+              <w:rPr>
+                <w:rFonts w:ascii="Arial" w:hAnsi="Arial" w:eastAsia="Arial" w:cs="Arial"/>
+                <w:sz w:val="16"/>
+              </w:rPr>
+              <w:t xml:space="preserve"/>
+            </w:r>
+          </w:p>
+        </w:tc>
+        <w:tc>
+          <w:tcPr>
+            <w:tcW w:w="0" w:type="auto"/>
+          </w:tcPr>
+          <w:p>
+            <w:pPr>
+              <w:spacing w:after="0"/>
+              <w:jc w:val="right"/>
+            </w:pPr>
+            <w:r>
+              <w:rPr>
+                <w:rFonts w:ascii="Arial" w:hAnsi="Arial" w:eastAsia="Arial" w:cs="Arial"/>
+                <w:sz w:val="16"/>
+              </w:rPr>
+              <w:t xml:space="preserve">1.23 (1.17-1.29)</w:t>
+            </w:r>
+          </w:p>
+        </w:tc>
+        <w:tc>
+          <w:tcPr>
+            <w:tcW w:w="0" w:type="auto"/>
+          </w:tcPr>
+          <w:p>
+            <w:pPr>
+              <w:spacing w:after="0"/>
+              <w:jc w:val="right"/>
+            </w:pPr>
+            <w:r>
+              <w:rPr>
+                <w:rFonts w:ascii="Arial" w:hAnsi="Arial" w:eastAsia="Arial" w:cs="Arial"/>
+                <w:sz w:val="16"/>
+              </w:rPr>
+              <w:t xml:space="preserve"/>
+            </w:r>
+          </w:p>
+        </w:tc>
+        <w:tc>
+          <w:tcPr>
+            <w:tcW w:w="0" w:type="auto"/>
+          </w:tcPr>
+          <w:p>
+            <w:pPr>
+              <w:spacing w:after="0"/>
+              <w:jc w:val="right"/>
+            </w:pPr>
+            <w:r>
+              <w:rPr>
+                <w:rFonts w:ascii="Arial" w:hAnsi="Arial" w:eastAsia="Arial" w:cs="Arial"/>
+                <w:sz w:val="16"/>
+              </w:rPr>
+              <w:t xml:space="preserve">1.20 (1.15-1.26)</w:t>
             </w:r>
           </w:p>
         </w:tc>
@@ -885,79 +885,79 @@
                 <w:rFonts w:ascii="Arial" w:hAnsi="Arial" w:eastAsia="Arial" w:cs="Arial"/>
                 <w:sz w:val="16"/>
               </w:rPr>
-              <w:t xml:space="preserve">2.16 (2.08-2.24)</w:t>
-            </w:r>
-          </w:p>
-        </w:tc>
-        <w:tc>
-          <w:tcPr>
-            <w:tcW w:w="0" w:type="auto"/>
-          </w:tcPr>
-          <w:p>
-            <w:pPr>
-              <w:spacing w:after="0"/>
-              <w:jc w:val="right"/>
-            </w:pPr>
-            <w:r>
-              <w:rPr>
-                <w:rFonts w:ascii="Arial" w:hAnsi="Arial" w:eastAsia="Arial" w:cs="Arial"/>
-                <w:sz w:val="16"/>
-              </w:rPr>
-              <w:t xml:space="preserve"/>
-            </w:r>
-          </w:p>
-        </w:tc>
-        <w:tc>
-          <w:tcPr>
-            <w:tcW w:w="0" w:type="auto"/>
-          </w:tcPr>
-          <w:p>
-            <w:pPr>
-              <w:spacing w:after="0"/>
-              <w:jc w:val="right"/>
-            </w:pPr>
-            <w:r>
-              <w:rPr>
-                <w:rFonts w:ascii="Arial" w:hAnsi="Arial" w:eastAsia="Arial" w:cs="Arial"/>
-                <w:sz w:val="16"/>
-              </w:rPr>
-              <w:t xml:space="preserve">1.30 (1.25-1.35)</w:t>
-            </w:r>
-          </w:p>
-        </w:tc>
-        <w:tc>
-          <w:tcPr>
-            <w:tcW w:w="0" w:type="auto"/>
-          </w:tcPr>
-          <w:p>
-            <w:pPr>
-              <w:spacing w:after="0"/>
-              <w:jc w:val="right"/>
-            </w:pPr>
-            <w:r>
-              <w:rPr>
-                <w:rFonts w:ascii="Arial" w:hAnsi="Arial" w:eastAsia="Arial" w:cs="Arial"/>
-                <w:sz w:val="16"/>
-              </w:rPr>
-              <w:t xml:space="preserve"/>
-            </w:r>
-          </w:p>
-        </w:tc>
-        <w:tc>
-          <w:tcPr>
-            <w:tcW w:w="0" w:type="auto"/>
-          </w:tcPr>
-          <w:p>
-            <w:pPr>
-              <w:spacing w:after="0"/>
-              <w:jc w:val="right"/>
-            </w:pPr>
-            <w:r>
-              <w:rPr>
-                <w:rFonts w:ascii="Arial" w:hAnsi="Arial" w:eastAsia="Arial" w:cs="Arial"/>
-                <w:sz w:val="16"/>
-              </w:rPr>
-              <w:t xml:space="preserve">1.21 (1.16-1.25)</w:t>
+              <w:t xml:space="preserve">2.32 (2.22-2.42)</w:t>
+            </w:r>
+          </w:p>
+        </w:tc>
+        <w:tc>
+          <w:tcPr>
+            <w:tcW w:w="0" w:type="auto"/>
+          </w:tcPr>
+          <w:p>
+            <w:pPr>
+              <w:spacing w:after="0"/>
+              <w:jc w:val="right"/>
+            </w:pPr>
+            <w:r>
+              <w:rPr>
+                <w:rFonts w:ascii="Arial" w:hAnsi="Arial" w:eastAsia="Arial" w:cs="Arial"/>
+                <w:sz w:val="16"/>
+              </w:rPr>
+              <w:t xml:space="preserve"/>
+            </w:r>
+          </w:p>
+        </w:tc>
+        <w:tc>
+          <w:tcPr>
+            <w:tcW w:w="0" w:type="auto"/>
+          </w:tcPr>
+          <w:p>
+            <w:pPr>
+              <w:spacing w:after="0"/>
+              <w:jc w:val="right"/>
+            </w:pPr>
+            <w:r>
+              <w:rPr>
+                <w:rFonts w:ascii="Arial" w:hAnsi="Arial" w:eastAsia="Arial" w:cs="Arial"/>
+                <w:sz w:val="16"/>
+              </w:rPr>
+              <w:t xml:space="preserve">1.34 (1.28-1.40)</w:t>
+            </w:r>
+          </w:p>
+        </w:tc>
+        <w:tc>
+          <w:tcPr>
+            <w:tcW w:w="0" w:type="auto"/>
+          </w:tcPr>
+          <w:p>
+            <w:pPr>
+              <w:spacing w:after="0"/>
+              <w:jc w:val="right"/>
+            </w:pPr>
+            <w:r>
+              <w:rPr>
+                <w:rFonts w:ascii="Arial" w:hAnsi="Arial" w:eastAsia="Arial" w:cs="Arial"/>
+                <w:sz w:val="16"/>
+              </w:rPr>
+              <w:t xml:space="preserve"/>
+            </w:r>
+          </w:p>
+        </w:tc>
+        <w:tc>
+          <w:tcPr>
+            <w:tcW w:w="0" w:type="auto"/>
+          </w:tcPr>
+          <w:p>
+            <w:pPr>
+              <w:spacing w:after="0"/>
+              <w:jc w:val="right"/>
+            </w:pPr>
+            <w:r>
+              <w:rPr>
+                <w:rFonts w:ascii="Arial" w:hAnsi="Arial" w:eastAsia="Arial" w:cs="Arial"/>
+                <w:sz w:val="16"/>
+              </w:rPr>
+              <w:t xml:space="preserve">1.24 (1.18-1.29)</w:t>
             </w:r>
           </w:p>
         </w:tc>
@@ -1105,79 +1105,79 @@
                 <w:rFonts w:ascii="Arial" w:hAnsi="Arial" w:eastAsia="Arial" w:cs="Arial"/>
                 <w:sz w:val="16"/>
               </w:rPr>
-              <w:t xml:space="preserve">3.57 (3.48-3.66)</w:t>
-            </w:r>
-          </w:p>
-        </w:tc>
-        <w:tc>
-          <w:tcPr>
-            <w:tcW w:w="0" w:type="auto"/>
-          </w:tcPr>
-          <w:p>
-            <w:pPr>
-              <w:spacing w:after="0"/>
-              <w:jc w:val="right"/>
-            </w:pPr>
-            <w:r>
-              <w:rPr>
-                <w:rFonts w:ascii="Arial" w:hAnsi="Arial" w:eastAsia="Arial" w:cs="Arial"/>
-                <w:sz w:val="16"/>
-              </w:rPr>
-              <w:t xml:space="preserve"/>
-            </w:r>
-          </w:p>
-        </w:tc>
-        <w:tc>
-          <w:tcPr>
-            <w:tcW w:w="0" w:type="auto"/>
-          </w:tcPr>
-          <w:p>
-            <w:pPr>
-              <w:spacing w:after="0"/>
-              <w:jc w:val="right"/>
-            </w:pPr>
-            <w:r>
-              <w:rPr>
-                <w:rFonts w:ascii="Arial" w:hAnsi="Arial" w:eastAsia="Arial" w:cs="Arial"/>
-                <w:sz w:val="16"/>
-              </w:rPr>
-              <w:t xml:space="preserve"/>
-            </w:r>
-          </w:p>
-        </w:tc>
-        <w:tc>
-          <w:tcPr>
-            <w:tcW w:w="0" w:type="auto"/>
-          </w:tcPr>
-          <w:p>
-            <w:pPr>
-              <w:spacing w:after="0"/>
-              <w:jc w:val="right"/>
-            </w:pPr>
-            <w:r>
-              <w:rPr>
-                <w:rFonts w:ascii="Arial" w:hAnsi="Arial" w:eastAsia="Arial" w:cs="Arial"/>
-                <w:sz w:val="16"/>
-              </w:rPr>
-              <w:t xml:space="preserve">1.55 (1.51-1.60)</w:t>
-            </w:r>
-          </w:p>
-        </w:tc>
-        <w:tc>
-          <w:tcPr>
-            <w:tcW w:w="0" w:type="auto"/>
-          </w:tcPr>
-          <w:p>
-            <w:pPr>
-              <w:spacing w:after="0"/>
-              <w:jc w:val="right"/>
-            </w:pPr>
-            <w:r>
-              <w:rPr>
-                <w:rFonts w:ascii="Arial" w:hAnsi="Arial" w:eastAsia="Arial" w:cs="Arial"/>
-                <w:sz w:val="16"/>
-              </w:rPr>
-              <w:t xml:space="preserve">1.55 (1.50-1.59)</w:t>
+              <w:t xml:space="preserve">3.76 (3.65-3.87)</w:t>
+            </w:r>
+          </w:p>
+        </w:tc>
+        <w:tc>
+          <w:tcPr>
+            <w:tcW w:w="0" w:type="auto"/>
+          </w:tcPr>
+          <w:p>
+            <w:pPr>
+              <w:spacing w:after="0"/>
+              <w:jc w:val="right"/>
+            </w:pPr>
+            <w:r>
+              <w:rPr>
+                <w:rFonts w:ascii="Arial" w:hAnsi="Arial" w:eastAsia="Arial" w:cs="Arial"/>
+                <w:sz w:val="16"/>
+              </w:rPr>
+              <w:t xml:space="preserve"/>
+            </w:r>
+          </w:p>
+        </w:tc>
+        <w:tc>
+          <w:tcPr>
+            <w:tcW w:w="0" w:type="auto"/>
+          </w:tcPr>
+          <w:p>
+            <w:pPr>
+              <w:spacing w:after="0"/>
+              <w:jc w:val="right"/>
+            </w:pPr>
+            <w:r>
+              <w:rPr>
+                <w:rFonts w:ascii="Arial" w:hAnsi="Arial" w:eastAsia="Arial" w:cs="Arial"/>
+                <w:sz w:val="16"/>
+              </w:rPr>
+              <w:t xml:space="preserve"/>
+            </w:r>
+          </w:p>
+        </w:tc>
+        <w:tc>
+          <w:tcPr>
+            <w:tcW w:w="0" w:type="auto"/>
+          </w:tcPr>
+          <w:p>
+            <w:pPr>
+              <w:spacing w:after="0"/>
+              <w:jc w:val="right"/>
+            </w:pPr>
+            <w:r>
+              <w:rPr>
+                <w:rFonts w:ascii="Arial" w:hAnsi="Arial" w:eastAsia="Arial" w:cs="Arial"/>
+                <w:sz w:val="16"/>
+              </w:rPr>
+              <w:t xml:space="preserve">1.55 (1.50-1.60)</w:t>
+            </w:r>
+          </w:p>
+        </w:tc>
+        <w:tc>
+          <w:tcPr>
+            <w:tcW w:w="0" w:type="auto"/>
+          </w:tcPr>
+          <w:p>
+            <w:pPr>
+              <w:spacing w:after="0"/>
+              <w:jc w:val="right"/>
+            </w:pPr>
+            <w:r>
+              <w:rPr>
+                <w:rFonts w:ascii="Arial" w:hAnsi="Arial" w:eastAsia="Arial" w:cs="Arial"/>
+                <w:sz w:val="16"/>
+              </w:rPr>
+              <w:t xml:space="preserve">1.54 (1.49-1.59)</w:t>
             </w:r>
           </w:p>
         </w:tc>
@@ -1215,79 +1215,79 @@
                 <w:rFonts w:ascii="Arial" w:hAnsi="Arial" w:eastAsia="Arial" w:cs="Arial"/>
                 <w:sz w:val="16"/>
               </w:rPr>
-              <w:t xml:space="preserve">4.27 (4.16-4.37)</w:t>
-            </w:r>
-          </w:p>
-        </w:tc>
-        <w:tc>
-          <w:tcPr>
-            <w:tcW w:w="0" w:type="auto"/>
-          </w:tcPr>
-          <w:p>
-            <w:pPr>
-              <w:spacing w:after="0"/>
-              <w:jc w:val="right"/>
-            </w:pPr>
-            <w:r>
-              <w:rPr>
-                <w:rFonts w:ascii="Arial" w:hAnsi="Arial" w:eastAsia="Arial" w:cs="Arial"/>
-                <w:sz w:val="16"/>
-              </w:rPr>
-              <w:t xml:space="preserve"/>
-            </w:r>
-          </w:p>
-        </w:tc>
-        <w:tc>
-          <w:tcPr>
-            <w:tcW w:w="0" w:type="auto"/>
-          </w:tcPr>
-          <w:p>
-            <w:pPr>
-              <w:spacing w:after="0"/>
-              <w:jc w:val="right"/>
-            </w:pPr>
-            <w:r>
-              <w:rPr>
-                <w:rFonts w:ascii="Arial" w:hAnsi="Arial" w:eastAsia="Arial" w:cs="Arial"/>
-                <w:sz w:val="16"/>
-              </w:rPr>
-              <w:t xml:space="preserve"/>
-            </w:r>
-          </w:p>
-        </w:tc>
-        <w:tc>
-          <w:tcPr>
-            <w:tcW w:w="0" w:type="auto"/>
-          </w:tcPr>
-          <w:p>
-            <w:pPr>
-              <w:spacing w:after="0"/>
-              <w:jc w:val="right"/>
-            </w:pPr>
-            <w:r>
-              <w:rPr>
-                <w:rFonts w:ascii="Arial" w:hAnsi="Arial" w:eastAsia="Arial" w:cs="Arial"/>
-                <w:sz w:val="16"/>
-              </w:rPr>
-              <w:t xml:space="preserve">1.28 (1.25-1.32)</w:t>
-            </w:r>
-          </w:p>
-        </w:tc>
-        <w:tc>
-          <w:tcPr>
-            <w:tcW w:w="0" w:type="auto"/>
-          </w:tcPr>
-          <w:p>
-            <w:pPr>
-              <w:spacing w:after="0"/>
-              <w:jc w:val="right"/>
-            </w:pPr>
-            <w:r>
-              <w:rPr>
-                <w:rFonts w:ascii="Arial" w:hAnsi="Arial" w:eastAsia="Arial" w:cs="Arial"/>
-                <w:sz w:val="16"/>
-              </w:rPr>
-              <w:t xml:space="preserve">1.26 (1.22-1.29)</w:t>
+              <w:t xml:space="preserve">4.47 (4.35-4.59)</w:t>
+            </w:r>
+          </w:p>
+        </w:tc>
+        <w:tc>
+          <w:tcPr>
+            <w:tcW w:w="0" w:type="auto"/>
+          </w:tcPr>
+          <w:p>
+            <w:pPr>
+              <w:spacing w:after="0"/>
+              <w:jc w:val="right"/>
+            </w:pPr>
+            <w:r>
+              <w:rPr>
+                <w:rFonts w:ascii="Arial" w:hAnsi="Arial" w:eastAsia="Arial" w:cs="Arial"/>
+                <w:sz w:val="16"/>
+              </w:rPr>
+              <w:t xml:space="preserve"/>
+            </w:r>
+          </w:p>
+        </w:tc>
+        <w:tc>
+          <w:tcPr>
+            <w:tcW w:w="0" w:type="auto"/>
+          </w:tcPr>
+          <w:p>
+            <w:pPr>
+              <w:spacing w:after="0"/>
+              <w:jc w:val="right"/>
+            </w:pPr>
+            <w:r>
+              <w:rPr>
+                <w:rFonts w:ascii="Arial" w:hAnsi="Arial" w:eastAsia="Arial" w:cs="Arial"/>
+                <w:sz w:val="16"/>
+              </w:rPr>
+              <w:t xml:space="preserve"/>
+            </w:r>
+          </w:p>
+        </w:tc>
+        <w:tc>
+          <w:tcPr>
+            <w:tcW w:w="0" w:type="auto"/>
+          </w:tcPr>
+          <w:p>
+            <w:pPr>
+              <w:spacing w:after="0"/>
+              <w:jc w:val="right"/>
+            </w:pPr>
+            <w:r>
+              <w:rPr>
+                <w:rFonts w:ascii="Arial" w:hAnsi="Arial" w:eastAsia="Arial" w:cs="Arial"/>
+                <w:sz w:val="16"/>
+              </w:rPr>
+              <w:t xml:space="preserve">1.28 (1.24-1.32)</w:t>
+            </w:r>
+          </w:p>
+        </w:tc>
+        <w:tc>
+          <w:tcPr>
+            <w:tcW w:w="0" w:type="auto"/>
+          </w:tcPr>
+          <w:p>
+            <w:pPr>
+              <w:spacing w:after="0"/>
+              <w:jc w:val="right"/>
+            </w:pPr>
+            <w:r>
+              <w:rPr>
+                <w:rFonts w:ascii="Arial" w:hAnsi="Arial" w:eastAsia="Arial" w:cs="Arial"/>
+                <w:sz w:val="16"/>
+              </w:rPr>
+              <w:t xml:space="preserve">1.25 (1.22-1.29)</w:t>
             </w:r>
           </w:p>
         </w:tc>
@@ -1325,79 +1325,79 @@
                 <w:rFonts w:ascii="Arial" w:hAnsi="Arial" w:eastAsia="Arial" w:cs="Arial"/>
                 <w:sz w:val="16"/>
               </w:rPr>
-              <w:t xml:space="preserve">5.70 (5.55-5.85)</w:t>
-            </w:r>
-          </w:p>
-        </w:tc>
-        <w:tc>
-          <w:tcPr>
-            <w:tcW w:w="0" w:type="auto"/>
-          </w:tcPr>
-          <w:p>
-            <w:pPr>
-              <w:spacing w:after="0"/>
-              <w:jc w:val="right"/>
-            </w:pPr>
-            <w:r>
-              <w:rPr>
-                <w:rFonts w:ascii="Arial" w:hAnsi="Arial" w:eastAsia="Arial" w:cs="Arial"/>
-                <w:sz w:val="16"/>
-              </w:rPr>
-              <w:t xml:space="preserve"/>
-            </w:r>
-          </w:p>
-        </w:tc>
-        <w:tc>
-          <w:tcPr>
-            <w:tcW w:w="0" w:type="auto"/>
-          </w:tcPr>
-          <w:p>
-            <w:pPr>
-              <w:spacing w:after="0"/>
-              <w:jc w:val="right"/>
-            </w:pPr>
-            <w:r>
-              <w:rPr>
-                <w:rFonts w:ascii="Arial" w:hAnsi="Arial" w:eastAsia="Arial" w:cs="Arial"/>
-                <w:sz w:val="16"/>
-              </w:rPr>
-              <w:t xml:space="preserve"/>
-            </w:r>
-          </w:p>
-        </w:tc>
-        <w:tc>
-          <w:tcPr>
-            <w:tcW w:w="0" w:type="auto"/>
-          </w:tcPr>
-          <w:p>
-            <w:pPr>
-              <w:spacing w:after="0"/>
-              <w:jc w:val="right"/>
-            </w:pPr>
-            <w:r>
-              <w:rPr>
-                <w:rFonts w:ascii="Arial" w:hAnsi="Arial" w:eastAsia="Arial" w:cs="Arial"/>
-                <w:sz w:val="16"/>
-              </w:rPr>
-              <w:t xml:space="preserve">2.09 (2.03-2.16)</w:t>
-            </w:r>
-          </w:p>
-        </w:tc>
-        <w:tc>
-          <w:tcPr>
-            <w:tcW w:w="0" w:type="auto"/>
-          </w:tcPr>
-          <w:p>
-            <w:pPr>
-              <w:spacing w:after="0"/>
-              <w:jc w:val="right"/>
-            </w:pPr>
-            <w:r>
-              <w:rPr>
-                <w:rFonts w:ascii="Arial" w:hAnsi="Arial" w:eastAsia="Arial" w:cs="Arial"/>
-                <w:sz w:val="16"/>
-              </w:rPr>
-              <w:t xml:space="preserve">2.03 (1.97-2.09)</w:t>
+              <w:t xml:space="preserve">5.68 (5.52-5.85)</w:t>
+            </w:r>
+          </w:p>
+        </w:tc>
+        <w:tc>
+          <w:tcPr>
+            <w:tcW w:w="0" w:type="auto"/>
+          </w:tcPr>
+          <w:p>
+            <w:pPr>
+              <w:spacing w:after="0"/>
+              <w:jc w:val="right"/>
+            </w:pPr>
+            <w:r>
+              <w:rPr>
+                <w:rFonts w:ascii="Arial" w:hAnsi="Arial" w:eastAsia="Arial" w:cs="Arial"/>
+                <w:sz w:val="16"/>
+              </w:rPr>
+              <w:t xml:space="preserve"/>
+            </w:r>
+          </w:p>
+        </w:tc>
+        <w:tc>
+          <w:tcPr>
+            <w:tcW w:w="0" w:type="auto"/>
+          </w:tcPr>
+          <w:p>
+            <w:pPr>
+              <w:spacing w:after="0"/>
+              <w:jc w:val="right"/>
+            </w:pPr>
+            <w:r>
+              <w:rPr>
+                <w:rFonts w:ascii="Arial" w:hAnsi="Arial" w:eastAsia="Arial" w:cs="Arial"/>
+                <w:sz w:val="16"/>
+              </w:rPr>
+              <w:t xml:space="preserve"/>
+            </w:r>
+          </w:p>
+        </w:tc>
+        <w:tc>
+          <w:tcPr>
+            <w:tcW w:w="0" w:type="auto"/>
+          </w:tcPr>
+          <w:p>
+            <w:pPr>
+              <w:spacing w:after="0"/>
+              <w:jc w:val="right"/>
+            </w:pPr>
+            <w:r>
+              <w:rPr>
+                <w:rFonts w:ascii="Arial" w:hAnsi="Arial" w:eastAsia="Arial" w:cs="Arial"/>
+                <w:sz w:val="16"/>
+              </w:rPr>
+              <w:t xml:space="preserve">2.08 (2.02-2.16)</w:t>
+            </w:r>
+          </w:p>
+        </w:tc>
+        <w:tc>
+          <w:tcPr>
+            <w:tcW w:w="0" w:type="auto"/>
+          </w:tcPr>
+          <w:p>
+            <w:pPr>
+              <w:spacing w:after="0"/>
+              <w:jc w:val="right"/>
+            </w:pPr>
+            <w:r>
+              <w:rPr>
+                <w:rFonts w:ascii="Arial" w:hAnsi="Arial" w:eastAsia="Arial" w:cs="Arial"/>
+                <w:sz w:val="16"/>
+              </w:rPr>
+              <w:t xml:space="preserve">2.02 (1.95-2.09)</w:t>
             </w:r>
           </w:p>
         </w:tc>
@@ -1435,79 +1435,79 @@
                 <w:rFonts w:ascii="Arial" w:hAnsi="Arial" w:eastAsia="Arial" w:cs="Arial"/>
                 <w:sz w:val="16"/>
               </w:rPr>
-              <w:t xml:space="preserve">0.71 (0.67-0.74)</w:t>
-            </w:r>
-          </w:p>
-        </w:tc>
-        <w:tc>
-          <w:tcPr>
-            <w:tcW w:w="0" w:type="auto"/>
-          </w:tcPr>
-          <w:p>
-            <w:pPr>
-              <w:spacing w:after="0"/>
-              <w:jc w:val="right"/>
-            </w:pPr>
-            <w:r>
-              <w:rPr>
-                <w:rFonts w:ascii="Arial" w:hAnsi="Arial" w:eastAsia="Arial" w:cs="Arial"/>
-                <w:sz w:val="16"/>
-              </w:rPr>
-              <w:t xml:space="preserve"/>
-            </w:r>
-          </w:p>
-        </w:tc>
-        <w:tc>
-          <w:tcPr>
-            <w:tcW w:w="0" w:type="auto"/>
-          </w:tcPr>
-          <w:p>
-            <w:pPr>
-              <w:spacing w:after="0"/>
-              <w:jc w:val="right"/>
-            </w:pPr>
-            <w:r>
-              <w:rPr>
-                <w:rFonts w:ascii="Arial" w:hAnsi="Arial" w:eastAsia="Arial" w:cs="Arial"/>
-                <w:sz w:val="16"/>
-              </w:rPr>
-              <w:t xml:space="preserve"/>
-            </w:r>
-          </w:p>
-        </w:tc>
-        <w:tc>
-          <w:tcPr>
-            <w:tcW w:w="0" w:type="auto"/>
-          </w:tcPr>
-          <w:p>
-            <w:pPr>
-              <w:spacing w:after="0"/>
-              <w:jc w:val="right"/>
-            </w:pPr>
-            <w:r>
-              <w:rPr>
-                <w:rFonts w:ascii="Arial" w:hAnsi="Arial" w:eastAsia="Arial" w:cs="Arial"/>
-                <w:sz w:val="16"/>
-              </w:rPr>
-              <w:t xml:space="preserve">1.39 (1.32-1.47)</w:t>
-            </w:r>
-          </w:p>
-        </w:tc>
-        <w:tc>
-          <w:tcPr>
-            <w:tcW w:w="0" w:type="auto"/>
-          </w:tcPr>
-          <w:p>
-            <w:pPr>
-              <w:spacing w:after="0"/>
-              <w:jc w:val="right"/>
-            </w:pPr>
-            <w:r>
-              <w:rPr>
-                <w:rFonts w:ascii="Arial" w:hAnsi="Arial" w:eastAsia="Arial" w:cs="Arial"/>
-                <w:sz w:val="16"/>
-              </w:rPr>
-              <w:t xml:space="preserve">1.37 (1.30-1.45)</w:t>
+              <w:t xml:space="preserve">0.70 (0.66-0.74)</w:t>
+            </w:r>
+          </w:p>
+        </w:tc>
+        <w:tc>
+          <w:tcPr>
+            <w:tcW w:w="0" w:type="auto"/>
+          </w:tcPr>
+          <w:p>
+            <w:pPr>
+              <w:spacing w:after="0"/>
+              <w:jc w:val="right"/>
+            </w:pPr>
+            <w:r>
+              <w:rPr>
+                <w:rFonts w:ascii="Arial" w:hAnsi="Arial" w:eastAsia="Arial" w:cs="Arial"/>
+                <w:sz w:val="16"/>
+              </w:rPr>
+              <w:t xml:space="preserve"/>
+            </w:r>
+          </w:p>
+        </w:tc>
+        <w:tc>
+          <w:tcPr>
+            <w:tcW w:w="0" w:type="auto"/>
+          </w:tcPr>
+          <w:p>
+            <w:pPr>
+              <w:spacing w:after="0"/>
+              <w:jc w:val="right"/>
+            </w:pPr>
+            <w:r>
+              <w:rPr>
+                <w:rFonts w:ascii="Arial" w:hAnsi="Arial" w:eastAsia="Arial" w:cs="Arial"/>
+                <w:sz w:val="16"/>
+              </w:rPr>
+              <w:t xml:space="preserve"/>
+            </w:r>
+          </w:p>
+        </w:tc>
+        <w:tc>
+          <w:tcPr>
+            <w:tcW w:w="0" w:type="auto"/>
+          </w:tcPr>
+          <w:p>
+            <w:pPr>
+              <w:spacing w:after="0"/>
+              <w:jc w:val="right"/>
+            </w:pPr>
+            <w:r>
+              <w:rPr>
+                <w:rFonts w:ascii="Arial" w:hAnsi="Arial" w:eastAsia="Arial" w:cs="Arial"/>
+                <w:sz w:val="16"/>
+              </w:rPr>
+              <w:t xml:space="preserve">1.41 (1.33-1.50)</w:t>
+            </w:r>
+          </w:p>
+        </w:tc>
+        <w:tc>
+          <w:tcPr>
+            <w:tcW w:w="0" w:type="auto"/>
+          </w:tcPr>
+          <w:p>
+            <w:pPr>
+              <w:spacing w:after="0"/>
+              <w:jc w:val="right"/>
+            </w:pPr>
+            <w:r>
+              <w:rPr>
+                <w:rFonts w:ascii="Arial" w:hAnsi="Arial" w:eastAsia="Arial" w:cs="Arial"/>
+                <w:sz w:val="16"/>
+              </w:rPr>
+              <w:t xml:space="preserve">1.39 (1.31-1.48)</w:t>
             </w:r>
           </w:p>
         </w:tc>
@@ -1655,79 +1655,79 @@
                 <w:rFonts w:ascii="Arial" w:hAnsi="Arial" w:eastAsia="Arial" w:cs="Arial"/>
                 <w:sz w:val="16"/>
               </w:rPr>
-              <w:t xml:space="preserve">0.13 (0.12-0.15)</w:t>
-            </w:r>
-          </w:p>
-        </w:tc>
-        <w:tc>
-          <w:tcPr>
-            <w:tcW w:w="0" w:type="auto"/>
-          </w:tcPr>
-          <w:p>
-            <w:pPr>
-              <w:spacing w:after="0"/>
-              <w:jc w:val="right"/>
-            </w:pPr>
-            <w:r>
-              <w:rPr>
-                <w:rFonts w:ascii="Arial" w:hAnsi="Arial" w:eastAsia="Arial" w:cs="Arial"/>
-                <w:sz w:val="16"/>
-              </w:rPr>
-              <w:t xml:space="preserve">0.13 (0.12-0.14)</w:t>
-            </w:r>
-          </w:p>
-        </w:tc>
-        <w:tc>
-          <w:tcPr>
-            <w:tcW w:w="0" w:type="auto"/>
-          </w:tcPr>
-          <w:p>
-            <w:pPr>
-              <w:spacing w:after="0"/>
-              <w:jc w:val="right"/>
-            </w:pPr>
-            <w:r>
-              <w:rPr>
-                <w:rFonts w:ascii="Arial" w:hAnsi="Arial" w:eastAsia="Arial" w:cs="Arial"/>
-                <w:sz w:val="16"/>
-              </w:rPr>
-              <w:t xml:space="preserve">0.13 (0.12-0.15)</w:t>
-            </w:r>
-          </w:p>
-        </w:tc>
-        <w:tc>
-          <w:tcPr>
-            <w:tcW w:w="0" w:type="auto"/>
-          </w:tcPr>
-          <w:p>
-            <w:pPr>
-              <w:spacing w:after="0"/>
-              <w:jc w:val="right"/>
-            </w:pPr>
-            <w:r>
-              <w:rPr>
-                <w:rFonts w:ascii="Arial" w:hAnsi="Arial" w:eastAsia="Arial" w:cs="Arial"/>
-                <w:sz w:val="16"/>
-              </w:rPr>
-              <w:t xml:space="preserve">0.19 (0.17-0.21)</w:t>
-            </w:r>
-          </w:p>
-        </w:tc>
-        <w:tc>
-          <w:tcPr>
-            <w:tcW w:w="0" w:type="auto"/>
-          </w:tcPr>
-          <w:p>
-            <w:pPr>
-              <w:spacing w:after="0"/>
-              <w:jc w:val="right"/>
-            </w:pPr>
-            <w:r>
-              <w:rPr>
-                <w:rFonts w:ascii="Arial" w:hAnsi="Arial" w:eastAsia="Arial" w:cs="Arial"/>
-                <w:sz w:val="16"/>
-              </w:rPr>
-              <w:t xml:space="preserve">0.19 (0.17-0.21)</w:t>
+              <w:t xml:space="preserve">0.14 (0.13-0.16)</w:t>
+            </w:r>
+          </w:p>
+        </w:tc>
+        <w:tc>
+          <w:tcPr>
+            <w:tcW w:w="0" w:type="auto"/>
+          </w:tcPr>
+          <w:p>
+            <w:pPr>
+              <w:spacing w:after="0"/>
+              <w:jc w:val="right"/>
+            </w:pPr>
+            <w:r>
+              <w:rPr>
+                <w:rFonts w:ascii="Arial" w:hAnsi="Arial" w:eastAsia="Arial" w:cs="Arial"/>
+                <w:sz w:val="16"/>
+              </w:rPr>
+              <w:t xml:space="preserve">0.14 (0.12-0.15)</w:t>
+            </w:r>
+          </w:p>
+        </w:tc>
+        <w:tc>
+          <w:tcPr>
+            <w:tcW w:w="0" w:type="auto"/>
+          </w:tcPr>
+          <w:p>
+            <w:pPr>
+              <w:spacing w:after="0"/>
+              <w:jc w:val="right"/>
+            </w:pPr>
+            <w:r>
+              <w:rPr>
+                <w:rFonts w:ascii="Arial" w:hAnsi="Arial" w:eastAsia="Arial" w:cs="Arial"/>
+                <w:sz w:val="16"/>
+              </w:rPr>
+              <w:t xml:space="preserve">0.14 (0.12-0.16)</w:t>
+            </w:r>
+          </w:p>
+        </w:tc>
+        <w:tc>
+          <w:tcPr>
+            <w:tcW w:w="0" w:type="auto"/>
+          </w:tcPr>
+          <w:p>
+            <w:pPr>
+              <w:spacing w:after="0"/>
+              <w:jc w:val="right"/>
+            </w:pPr>
+            <w:r>
+              <w:rPr>
+                <w:rFonts w:ascii="Arial" w:hAnsi="Arial" w:eastAsia="Arial" w:cs="Arial"/>
+                <w:sz w:val="16"/>
+              </w:rPr>
+              <w:t xml:space="preserve">0.20 (0.18-0.22)</w:t>
+            </w:r>
+          </w:p>
+        </w:tc>
+        <w:tc>
+          <w:tcPr>
+            <w:tcW w:w="0" w:type="auto"/>
+          </w:tcPr>
+          <w:p>
+            <w:pPr>
+              <w:spacing w:after="0"/>
+              <w:jc w:val="right"/>
+            </w:pPr>
+            <w:r>
+              <w:rPr>
+                <w:rFonts w:ascii="Arial" w:hAnsi="Arial" w:eastAsia="Arial" w:cs="Arial"/>
+                <w:sz w:val="16"/>
+              </w:rPr>
+              <w:t xml:space="preserve">0.20 (0.18-0.22)</w:t>
             </w:r>
           </w:p>
         </w:tc>
@@ -1765,6 +1765,24 @@
                 <w:rFonts w:ascii="Arial" w:hAnsi="Arial" w:eastAsia="Arial" w:cs="Arial"/>
                 <w:sz w:val="16"/>
               </w:rPr>
+              <w:t xml:space="preserve">0.24 (0.23-0.26)</w:t>
+            </w:r>
+          </w:p>
+        </w:tc>
+        <w:tc>
+          <w:tcPr>
+            <w:tcW w:w="0" w:type="auto"/>
+          </w:tcPr>
+          <w:p>
+            <w:pPr>
+              <w:spacing w:after="0"/>
+              <w:jc w:val="right"/>
+            </w:pPr>
+            <w:r>
+              <w:rPr>
+                <w:rFonts w:ascii="Arial" w:hAnsi="Arial" w:eastAsia="Arial" w:cs="Arial"/>
+                <w:sz w:val="16"/>
+              </w:rPr>
               <w:t xml:space="preserve">0.25 (0.24-0.27)</w:t>
             </w:r>
           </w:p>
@@ -1783,61 +1801,43 @@
                 <w:rFonts w:ascii="Arial" w:hAnsi="Arial" w:eastAsia="Arial" w:cs="Arial"/>
                 <w:sz w:val="16"/>
               </w:rPr>
-              <w:t xml:space="preserve">0.26 (0.25-0.28)</w:t>
-            </w:r>
-          </w:p>
-        </w:tc>
-        <w:tc>
-          <w:tcPr>
-            <w:tcW w:w="0" w:type="auto"/>
-          </w:tcPr>
-          <w:p>
-            <w:pPr>
-              <w:spacing w:after="0"/>
-              <w:jc w:val="right"/>
-            </w:pPr>
-            <w:r>
-              <w:rPr>
-                <w:rFonts w:ascii="Arial" w:hAnsi="Arial" w:eastAsia="Arial" w:cs="Arial"/>
-                <w:sz w:val="16"/>
-              </w:rPr>
-              <w:t xml:space="preserve">0.26 (0.25-0.28)</w:t>
-            </w:r>
-          </w:p>
-        </w:tc>
-        <w:tc>
-          <w:tcPr>
-            <w:tcW w:w="0" w:type="auto"/>
-          </w:tcPr>
-          <w:p>
-            <w:pPr>
-              <w:spacing w:after="0"/>
-              <w:jc w:val="right"/>
-            </w:pPr>
-            <w:r>
-              <w:rPr>
-                <w:rFonts w:ascii="Arial" w:hAnsi="Arial" w:eastAsia="Arial" w:cs="Arial"/>
-                <w:sz w:val="16"/>
-              </w:rPr>
-              <w:t xml:space="preserve">0.37 (0.35-0.39)</w:t>
-            </w:r>
-          </w:p>
-        </w:tc>
-        <w:tc>
-          <w:tcPr>
-            <w:tcW w:w="0" w:type="auto"/>
-          </w:tcPr>
-          <w:p>
-            <w:pPr>
-              <w:spacing w:after="0"/>
-              <w:jc w:val="right"/>
-            </w:pPr>
-            <w:r>
-              <w:rPr>
-                <w:rFonts w:ascii="Arial" w:hAnsi="Arial" w:eastAsia="Arial" w:cs="Arial"/>
-                <w:sz w:val="16"/>
-              </w:rPr>
-              <w:t xml:space="preserve">0.37 (0.35-0.39)</w:t>
+              <w:t xml:space="preserve">0.26 (0.24-0.27)</w:t>
+            </w:r>
+          </w:p>
+        </w:tc>
+        <w:tc>
+          <w:tcPr>
+            <w:tcW w:w="0" w:type="auto"/>
+          </w:tcPr>
+          <w:p>
+            <w:pPr>
+              <w:spacing w:after="0"/>
+              <w:jc w:val="right"/>
+            </w:pPr>
+            <w:r>
+              <w:rPr>
+                <w:rFonts w:ascii="Arial" w:hAnsi="Arial" w:eastAsia="Arial" w:cs="Arial"/>
+                <w:sz w:val="16"/>
+              </w:rPr>
+              <w:t xml:space="preserve">0.35 (0.33-0.38)</w:t>
+            </w:r>
+          </w:p>
+        </w:tc>
+        <w:tc>
+          <w:tcPr>
+            <w:tcW w:w="0" w:type="auto"/>
+          </w:tcPr>
+          <w:p>
+            <w:pPr>
+              <w:spacing w:after="0"/>
+              <w:jc w:val="right"/>
+            </w:pPr>
+            <w:r>
+              <w:rPr>
+                <w:rFonts w:ascii="Arial" w:hAnsi="Arial" w:eastAsia="Arial" w:cs="Arial"/>
+                <w:sz w:val="16"/>
+              </w:rPr>
+              <w:t xml:space="preserve">0.35 (0.33-0.38)</w:t>
             </w:r>
           </w:p>
         </w:tc>
@@ -1875,6 +1875,24 @@
                 <w:rFonts w:ascii="Arial" w:hAnsi="Arial" w:eastAsia="Arial" w:cs="Arial"/>
                 <w:sz w:val="16"/>
               </w:rPr>
+              <w:t xml:space="preserve">0.49 (0.46-0.51)</w:t>
+            </w:r>
+          </w:p>
+        </w:tc>
+        <w:tc>
+          <w:tcPr>
+            <w:tcW w:w="0" w:type="auto"/>
+          </w:tcPr>
+          <w:p>
+            <w:pPr>
+              <w:spacing w:after="0"/>
+              <w:jc w:val="right"/>
+            </w:pPr>
+            <w:r>
+              <w:rPr>
+                <w:rFonts w:ascii="Arial" w:hAnsi="Arial" w:eastAsia="Arial" w:cs="Arial"/>
+                <w:sz w:val="16"/>
+              </w:rPr>
               <w:t xml:space="preserve">0.50 (0.48-0.53)</w:t>
             </w:r>
           </w:p>
@@ -1893,61 +1911,43 @@
                 <w:rFonts w:ascii="Arial" w:hAnsi="Arial" w:eastAsia="Arial" w:cs="Arial"/>
                 <w:sz w:val="16"/>
               </w:rPr>
-              <w:t xml:space="preserve">0.51 (0.49-0.54)</w:t>
-            </w:r>
-          </w:p>
-        </w:tc>
-        <w:tc>
-          <w:tcPr>
-            <w:tcW w:w="0" w:type="auto"/>
-          </w:tcPr>
-          <w:p>
-            <w:pPr>
-              <w:spacing w:after="0"/>
-              <w:jc w:val="right"/>
-            </w:pPr>
-            <w:r>
-              <w:rPr>
-                <w:rFonts w:ascii="Arial" w:hAnsi="Arial" w:eastAsia="Arial" w:cs="Arial"/>
-                <w:sz w:val="16"/>
-              </w:rPr>
-              <w:t xml:space="preserve">0.51 (0.49-0.54)</w:t>
-            </w:r>
-          </w:p>
-        </w:tc>
-        <w:tc>
-          <w:tcPr>
-            <w:tcW w:w="0" w:type="auto"/>
-          </w:tcPr>
-          <w:p>
-            <w:pPr>
-              <w:spacing w:after="0"/>
-              <w:jc w:val="right"/>
-            </w:pPr>
-            <w:r>
-              <w:rPr>
-                <w:rFonts w:ascii="Arial" w:hAnsi="Arial" w:eastAsia="Arial" w:cs="Arial"/>
-                <w:sz w:val="16"/>
-              </w:rPr>
-              <w:t xml:space="preserve">0.63 (0.61-0.66)</w:t>
-            </w:r>
-          </w:p>
-        </w:tc>
-        <w:tc>
-          <w:tcPr>
-            <w:tcW w:w="0" w:type="auto"/>
-          </w:tcPr>
-          <w:p>
-            <w:pPr>
-              <w:spacing w:after="0"/>
-              <w:jc w:val="right"/>
-            </w:pPr>
-            <w:r>
-              <w:rPr>
-                <w:rFonts w:ascii="Arial" w:hAnsi="Arial" w:eastAsia="Arial" w:cs="Arial"/>
-                <w:sz w:val="16"/>
-              </w:rPr>
-              <w:t xml:space="preserve">0.63 (0.60-0.66)</w:t>
+              <w:t xml:space="preserve">0.50 (0.48-0.53)</w:t>
+            </w:r>
+          </w:p>
+        </w:tc>
+        <w:tc>
+          <w:tcPr>
+            <w:tcW w:w="0" w:type="auto"/>
+          </w:tcPr>
+          <w:p>
+            <w:pPr>
+              <w:spacing w:after="0"/>
+              <w:jc w:val="right"/>
+            </w:pPr>
+            <w:r>
+              <w:rPr>
+                <w:rFonts w:ascii="Arial" w:hAnsi="Arial" w:eastAsia="Arial" w:cs="Arial"/>
+                <w:sz w:val="16"/>
+              </w:rPr>
+              <w:t xml:space="preserve">0.62 (0.59-0.65)</w:t>
+            </w:r>
+          </w:p>
+        </w:tc>
+        <w:tc>
+          <w:tcPr>
+            <w:tcW w:w="0" w:type="auto"/>
+          </w:tcPr>
+          <w:p>
+            <w:pPr>
+              <w:spacing w:after="0"/>
+              <w:jc w:val="right"/>
+            </w:pPr>
+            <w:r>
+              <w:rPr>
+                <w:rFonts w:ascii="Arial" w:hAnsi="Arial" w:eastAsia="Arial" w:cs="Arial"/>
+                <w:sz w:val="16"/>
+              </w:rPr>
+              <w:t xml:space="preserve">0.61 (0.58-0.64)</w:t>
             </w:r>
           </w:p>
         </w:tc>
@@ -2095,79 +2095,79 @@
                 <w:rFonts w:ascii="Arial" w:hAnsi="Arial" w:eastAsia="Arial" w:cs="Arial"/>
                 <w:sz w:val="16"/>
               </w:rPr>
-              <w:t xml:space="preserve">1.86 (1.79-1.93)</w:t>
-            </w:r>
-          </w:p>
-        </w:tc>
-        <w:tc>
-          <w:tcPr>
-            <w:tcW w:w="0" w:type="auto"/>
-          </w:tcPr>
-          <w:p>
-            <w:pPr>
-              <w:spacing w:after="0"/>
-              <w:jc w:val="right"/>
-            </w:pPr>
-            <w:r>
-              <w:rPr>
-                <w:rFonts w:ascii="Arial" w:hAnsi="Arial" w:eastAsia="Arial" w:cs="Arial"/>
-                <w:sz w:val="16"/>
-              </w:rPr>
-              <w:t xml:space="preserve">1.79 (1.73-1.86)</w:t>
-            </w:r>
-          </w:p>
-        </w:tc>
-        <w:tc>
-          <w:tcPr>
-            <w:tcW w:w="0" w:type="auto"/>
-          </w:tcPr>
-          <w:p>
-            <w:pPr>
-              <w:spacing w:after="0"/>
-              <w:jc w:val="right"/>
-            </w:pPr>
-            <w:r>
-              <w:rPr>
-                <w:rFonts w:ascii="Arial" w:hAnsi="Arial" w:eastAsia="Arial" w:cs="Arial"/>
-                <w:sz w:val="16"/>
-              </w:rPr>
-              <w:t xml:space="preserve">1.81 (1.74-1.87)</w:t>
-            </w:r>
-          </w:p>
-        </w:tc>
-        <w:tc>
-          <w:tcPr>
-            <w:tcW w:w="0" w:type="auto"/>
-          </w:tcPr>
-          <w:p>
-            <w:pPr>
-              <w:spacing w:after="0"/>
-              <w:jc w:val="right"/>
-            </w:pPr>
-            <w:r>
-              <w:rPr>
-                <w:rFonts w:ascii="Arial" w:hAnsi="Arial" w:eastAsia="Arial" w:cs="Arial"/>
-                <w:sz w:val="16"/>
-              </w:rPr>
-              <w:t xml:space="preserve">1.50 (1.44-1.55)</w:t>
-            </w:r>
-          </w:p>
-        </w:tc>
-        <w:tc>
-          <w:tcPr>
-            <w:tcW w:w="0" w:type="auto"/>
-          </w:tcPr>
-          <w:p>
-            <w:pPr>
-              <w:spacing w:after="0"/>
-              <w:jc w:val="right"/>
-            </w:pPr>
-            <w:r>
-              <w:rPr>
-                <w:rFonts w:ascii="Arial" w:hAnsi="Arial" w:eastAsia="Arial" w:cs="Arial"/>
-                <w:sz w:val="16"/>
-              </w:rPr>
-              <w:t xml:space="preserve">1.52 (1.46-1.58)</w:t>
+              <w:t xml:space="preserve">1.82 (1.74-1.89)</w:t>
+            </w:r>
+          </w:p>
+        </w:tc>
+        <w:tc>
+          <w:tcPr>
+            <w:tcW w:w="0" w:type="auto"/>
+          </w:tcPr>
+          <w:p>
+            <w:pPr>
+              <w:spacing w:after="0"/>
+              <w:jc w:val="right"/>
+            </w:pPr>
+            <w:r>
+              <w:rPr>
+                <w:rFonts w:ascii="Arial" w:hAnsi="Arial" w:eastAsia="Arial" w:cs="Arial"/>
+                <w:sz w:val="16"/>
+              </w:rPr>
+              <w:t xml:space="preserve">1.74 (1.67-1.82)</w:t>
+            </w:r>
+          </w:p>
+        </w:tc>
+        <w:tc>
+          <w:tcPr>
+            <w:tcW w:w="0" w:type="auto"/>
+          </w:tcPr>
+          <w:p>
+            <w:pPr>
+              <w:spacing w:after="0"/>
+              <w:jc w:val="right"/>
+            </w:pPr>
+            <w:r>
+              <w:rPr>
+                <w:rFonts w:ascii="Arial" w:hAnsi="Arial" w:eastAsia="Arial" w:cs="Arial"/>
+                <w:sz w:val="16"/>
+              </w:rPr>
+              <w:t xml:space="preserve">1.76 (1.69-1.83)</w:t>
+            </w:r>
+          </w:p>
+        </w:tc>
+        <w:tc>
+          <w:tcPr>
+            <w:tcW w:w="0" w:type="auto"/>
+          </w:tcPr>
+          <w:p>
+            <w:pPr>
+              <w:spacing w:after="0"/>
+              <w:jc w:val="right"/>
+            </w:pPr>
+            <w:r>
+              <w:rPr>
+                <w:rFonts w:ascii="Arial" w:hAnsi="Arial" w:eastAsia="Arial" w:cs="Arial"/>
+                <w:sz w:val="16"/>
+              </w:rPr>
+              <w:t xml:space="preserve">1.47 (1.41-1.53)</w:t>
+            </w:r>
+          </w:p>
+        </w:tc>
+        <w:tc>
+          <w:tcPr>
+            <w:tcW w:w="0" w:type="auto"/>
+          </w:tcPr>
+          <w:p>
+            <w:pPr>
+              <w:spacing w:after="0"/>
+              <w:jc w:val="right"/>
+            </w:pPr>
+            <w:r>
+              <w:rPr>
+                <w:rFonts w:ascii="Arial" w:hAnsi="Arial" w:eastAsia="Arial" w:cs="Arial"/>
+                <w:sz w:val="16"/>
+              </w:rPr>
+              <w:t xml:space="preserve">1.49 (1.43-1.55)</w:t>
             </w:r>
           </w:p>
         </w:tc>
@@ -2205,79 +2205,79 @@
                 <w:rFonts w:ascii="Arial" w:hAnsi="Arial" w:eastAsia="Arial" w:cs="Arial"/>
                 <w:sz w:val="16"/>
               </w:rPr>
-              <w:t xml:space="preserve">3.53 (3.40-3.66)</w:t>
-            </w:r>
-          </w:p>
-        </w:tc>
-        <w:tc>
-          <w:tcPr>
-            <w:tcW w:w="0" w:type="auto"/>
-          </w:tcPr>
-          <w:p>
-            <w:pPr>
-              <w:spacing w:after="0"/>
-              <w:jc w:val="right"/>
-            </w:pPr>
-            <w:r>
-              <w:rPr>
-                <w:rFonts w:ascii="Arial" w:hAnsi="Arial" w:eastAsia="Arial" w:cs="Arial"/>
-                <w:sz w:val="16"/>
-              </w:rPr>
-              <w:t xml:space="preserve">3.18 (3.06-3.31)</w:t>
-            </w:r>
-          </w:p>
-        </w:tc>
-        <w:tc>
-          <w:tcPr>
-            <w:tcW w:w="0" w:type="auto"/>
-          </w:tcPr>
-          <w:p>
-            <w:pPr>
-              <w:spacing w:after="0"/>
-              <w:jc w:val="right"/>
-            </w:pPr>
-            <w:r>
-              <w:rPr>
-                <w:rFonts w:ascii="Arial" w:hAnsi="Arial" w:eastAsia="Arial" w:cs="Arial"/>
-                <w:sz w:val="16"/>
-              </w:rPr>
-              <w:t xml:space="preserve">3.25 (3.13-3.38)</w:t>
-            </w:r>
-          </w:p>
-        </w:tc>
-        <w:tc>
-          <w:tcPr>
-            <w:tcW w:w="0" w:type="auto"/>
-          </w:tcPr>
-          <w:p>
-            <w:pPr>
-              <w:spacing w:after="0"/>
-              <w:jc w:val="right"/>
-            </w:pPr>
-            <w:r>
-              <w:rPr>
-                <w:rFonts w:ascii="Arial" w:hAnsi="Arial" w:eastAsia="Arial" w:cs="Arial"/>
-                <w:sz w:val="16"/>
-              </w:rPr>
-              <w:t xml:space="preserve">2.38 (2.29-2.48)</w:t>
-            </w:r>
-          </w:p>
-        </w:tc>
-        <w:tc>
-          <w:tcPr>
-            <w:tcW w:w="0" w:type="auto"/>
-          </w:tcPr>
-          <w:p>
-            <w:pPr>
-              <w:spacing w:after="0"/>
-              <w:jc w:val="right"/>
-            </w:pPr>
-            <w:r>
-              <w:rPr>
-                <w:rFonts w:ascii="Arial" w:hAnsi="Arial" w:eastAsia="Arial" w:cs="Arial"/>
-                <w:sz w:val="16"/>
-              </w:rPr>
-              <w:t xml:space="preserve">2.46 (2.37-2.56)</w:t>
+              <w:t xml:space="preserve">3.45 (3.31-3.60)</w:t>
+            </w:r>
+          </w:p>
+        </w:tc>
+        <w:tc>
+          <w:tcPr>
+            <w:tcW w:w="0" w:type="auto"/>
+          </w:tcPr>
+          <w:p>
+            <w:pPr>
+              <w:spacing w:after="0"/>
+              <w:jc w:val="right"/>
+            </w:pPr>
+            <w:r>
+              <w:rPr>
+                <w:rFonts w:ascii="Arial" w:hAnsi="Arial" w:eastAsia="Arial" w:cs="Arial"/>
+                <w:sz w:val="16"/>
+              </w:rPr>
+              <w:t xml:space="preserve">3.09 (2.96-3.23)</w:t>
+            </w:r>
+          </w:p>
+        </w:tc>
+        <w:tc>
+          <w:tcPr>
+            <w:tcW w:w="0" w:type="auto"/>
+          </w:tcPr>
+          <w:p>
+            <w:pPr>
+              <w:spacing w:after="0"/>
+              <w:jc w:val="right"/>
+            </w:pPr>
+            <w:r>
+              <w:rPr>
+                <w:rFonts w:ascii="Arial" w:hAnsi="Arial" w:eastAsia="Arial" w:cs="Arial"/>
+                <w:sz w:val="16"/>
+              </w:rPr>
+              <w:t xml:space="preserve">3.16 (3.02-3.30)</w:t>
+            </w:r>
+          </w:p>
+        </w:tc>
+        <w:tc>
+          <w:tcPr>
+            <w:tcW w:w="0" w:type="auto"/>
+          </w:tcPr>
+          <w:p>
+            <w:pPr>
+              <w:spacing w:after="0"/>
+              <w:jc w:val="right"/>
+            </w:pPr>
+            <w:r>
+              <w:rPr>
+                <w:rFonts w:ascii="Arial" w:hAnsi="Arial" w:eastAsia="Arial" w:cs="Arial"/>
+                <w:sz w:val="16"/>
+              </w:rPr>
+              <w:t xml:space="preserve">2.32 (2.22-2.43)</w:t>
+            </w:r>
+          </w:p>
+        </w:tc>
+        <w:tc>
+          <w:tcPr>
+            <w:tcW w:w="0" w:type="auto"/>
+          </w:tcPr>
+          <w:p>
+            <w:pPr>
+              <w:spacing w:after="0"/>
+              <w:jc w:val="right"/>
+            </w:pPr>
+            <w:r>
+              <w:rPr>
+                <w:rFonts w:ascii="Arial" w:hAnsi="Arial" w:eastAsia="Arial" w:cs="Arial"/>
+                <w:sz w:val="16"/>
+              </w:rPr>
+              <w:t xml:space="preserve">2.40 (2.30-2.51)</w:t>
             </w:r>
           </w:p>
         </w:tc>
@@ -2315,79 +2315,79 @@
                 <w:rFonts w:ascii="Arial" w:hAnsi="Arial" w:eastAsia="Arial" w:cs="Arial"/>
                 <w:sz w:val="16"/>
               </w:rPr>
-              <w:t xml:space="preserve">7.28 (7.02-7.56)</w:t>
-            </w:r>
-          </w:p>
-        </w:tc>
-        <w:tc>
-          <w:tcPr>
-            <w:tcW w:w="0" w:type="auto"/>
-          </w:tcPr>
-          <w:p>
-            <w:pPr>
-              <w:spacing w:after="0"/>
-              <w:jc w:val="right"/>
-            </w:pPr>
-            <w:r>
-              <w:rPr>
-                <w:rFonts w:ascii="Arial" w:hAnsi="Arial" w:eastAsia="Arial" w:cs="Arial"/>
-                <w:sz w:val="16"/>
-              </w:rPr>
-              <w:t xml:space="preserve">6.57 (6.32-6.83)</w:t>
-            </w:r>
-          </w:p>
-        </w:tc>
-        <w:tc>
-          <w:tcPr>
-            <w:tcW w:w="0" w:type="auto"/>
-          </w:tcPr>
-          <w:p>
-            <w:pPr>
-              <w:spacing w:after="0"/>
-              <w:jc w:val="right"/>
-            </w:pPr>
-            <w:r>
-              <w:rPr>
-                <w:rFonts w:ascii="Arial" w:hAnsi="Arial" w:eastAsia="Arial" w:cs="Arial"/>
-                <w:sz w:val="16"/>
-              </w:rPr>
-              <w:t xml:space="preserve">6.75 (6.49-7.01)</w:t>
-            </w:r>
-          </w:p>
-        </w:tc>
-        <w:tc>
-          <w:tcPr>
-            <w:tcW w:w="0" w:type="auto"/>
-          </w:tcPr>
-          <w:p>
-            <w:pPr>
-              <w:spacing w:after="0"/>
-              <w:jc w:val="right"/>
-            </w:pPr>
-            <w:r>
-              <w:rPr>
-                <w:rFonts w:ascii="Arial" w:hAnsi="Arial" w:eastAsia="Arial" w:cs="Arial"/>
-                <w:sz w:val="16"/>
-              </w:rPr>
-              <w:t xml:space="preserve">4.74 (4.56-4.94)</w:t>
-            </w:r>
-          </w:p>
-        </w:tc>
-        <w:tc>
-          <w:tcPr>
-            <w:tcW w:w="0" w:type="auto"/>
-          </w:tcPr>
-          <w:p>
-            <w:pPr>
-              <w:spacing w:after="0"/>
-              <w:jc w:val="right"/>
-            </w:pPr>
-            <w:r>
-              <w:rPr>
-                <w:rFonts w:ascii="Arial" w:hAnsi="Arial" w:eastAsia="Arial" w:cs="Arial"/>
-                <w:sz w:val="16"/>
-              </w:rPr>
-              <w:t xml:space="preserve">4.95 (4.76-5.15)</w:t>
+              <w:t xml:space="preserve">7.16 (6.87-7.46)</w:t>
+            </w:r>
+          </w:p>
+        </w:tc>
+        <w:tc>
+          <w:tcPr>
+            <w:tcW w:w="0" w:type="auto"/>
+          </w:tcPr>
+          <w:p>
+            <w:pPr>
+              <w:spacing w:after="0"/>
+              <w:jc w:val="right"/>
+            </w:pPr>
+            <w:r>
+              <w:rPr>
+                <w:rFonts w:ascii="Arial" w:hAnsi="Arial" w:eastAsia="Arial" w:cs="Arial"/>
+                <w:sz w:val="16"/>
+              </w:rPr>
+              <w:t xml:space="preserve">6.39 (6.12-6.68)</w:t>
+            </w:r>
+          </w:p>
+        </w:tc>
+        <w:tc>
+          <w:tcPr>
+            <w:tcW w:w="0" w:type="auto"/>
+          </w:tcPr>
+          <w:p>
+            <w:pPr>
+              <w:spacing w:after="0"/>
+              <w:jc w:val="right"/>
+            </w:pPr>
+            <w:r>
+              <w:rPr>
+                <w:rFonts w:ascii="Arial" w:hAnsi="Arial" w:eastAsia="Arial" w:cs="Arial"/>
+                <w:sz w:val="16"/>
+              </w:rPr>
+              <w:t xml:space="preserve">6.54 (6.26-6.83)</w:t>
+            </w:r>
+          </w:p>
+        </w:tc>
+        <w:tc>
+          <w:tcPr>
+            <w:tcW w:w="0" w:type="auto"/>
+          </w:tcPr>
+          <w:p>
+            <w:pPr>
+              <w:spacing w:after="0"/>
+              <w:jc w:val="right"/>
+            </w:pPr>
+            <w:r>
+              <w:rPr>
+                <w:rFonts w:ascii="Arial" w:hAnsi="Arial" w:eastAsia="Arial" w:cs="Arial"/>
+                <w:sz w:val="16"/>
+              </w:rPr>
+              <w:t xml:space="preserve">4.63 (4.42-4.84)</w:t>
+            </w:r>
+          </w:p>
+        </w:tc>
+        <w:tc>
+          <w:tcPr>
+            <w:tcW w:w="0" w:type="auto"/>
+          </w:tcPr>
+          <w:p>
+            <w:pPr>
+              <w:spacing w:after="0"/>
+              <w:jc w:val="right"/>
+            </w:pPr>
+            <w:r>
+              <w:rPr>
+                <w:rFonts w:ascii="Arial" w:hAnsi="Arial" w:eastAsia="Arial" w:cs="Arial"/>
+                <w:sz w:val="16"/>
+              </w:rPr>
+              <w:t xml:space="preserve">4.81 (4.60-5.03)</w:t>
             </w:r>
           </w:p>
         </w:tc>
@@ -2535,79 +2535,79 @@
                 <w:rFonts w:ascii="Arial" w:hAnsi="Arial" w:eastAsia="Arial" w:cs="Arial"/>
                 <w:sz w:val="16"/>
               </w:rPr>
-              <w:t xml:space="preserve">1.15 (1.12-1.17)</w:t>
-            </w:r>
-          </w:p>
-        </w:tc>
-        <w:tc>
-          <w:tcPr>
-            <w:tcW w:w="0" w:type="auto"/>
-          </w:tcPr>
-          <w:p>
-            <w:pPr>
-              <w:spacing w:after="0"/>
-              <w:jc w:val="right"/>
-            </w:pPr>
-            <w:r>
-              <w:rPr>
-                <w:rFonts w:ascii="Arial" w:hAnsi="Arial" w:eastAsia="Arial" w:cs="Arial"/>
-                <w:sz w:val="16"/>
-              </w:rPr>
-              <w:t xml:space="preserve">1.29 (1.26-1.32)</w:t>
-            </w:r>
-          </w:p>
-        </w:tc>
-        <w:tc>
-          <w:tcPr>
-            <w:tcW w:w="0" w:type="auto"/>
-          </w:tcPr>
-          <w:p>
-            <w:pPr>
-              <w:spacing w:after="0"/>
-              <w:jc w:val="right"/>
-            </w:pPr>
-            <w:r>
-              <w:rPr>
-                <w:rFonts w:ascii="Arial" w:hAnsi="Arial" w:eastAsia="Arial" w:cs="Arial"/>
-                <w:sz w:val="16"/>
-              </w:rPr>
-              <w:t xml:space="preserve">1.35 (1.32-1.38)</w:t>
-            </w:r>
-          </w:p>
-        </w:tc>
-        <w:tc>
-          <w:tcPr>
-            <w:tcW w:w="0" w:type="auto"/>
-          </w:tcPr>
-          <w:p>
-            <w:pPr>
-              <w:spacing w:after="0"/>
-              <w:jc w:val="right"/>
-            </w:pPr>
-            <w:r>
-              <w:rPr>
-                <w:rFonts w:ascii="Arial" w:hAnsi="Arial" w:eastAsia="Arial" w:cs="Arial"/>
-                <w:sz w:val="16"/>
-              </w:rPr>
-              <w:t xml:space="preserve">1.27 (1.24-1.30)</w:t>
-            </w:r>
-          </w:p>
-        </w:tc>
-        <w:tc>
-          <w:tcPr>
-            <w:tcW w:w="0" w:type="auto"/>
-          </w:tcPr>
-          <w:p>
-            <w:pPr>
-              <w:spacing w:after="0"/>
-              <w:jc w:val="right"/>
-            </w:pPr>
-            <w:r>
-              <w:rPr>
-                <w:rFonts w:ascii="Arial" w:hAnsi="Arial" w:eastAsia="Arial" w:cs="Arial"/>
-                <w:sz w:val="16"/>
-              </w:rPr>
-              <w:t xml:space="preserve">1.32 (1.29-1.35)</w:t>
+              <w:t xml:space="preserve">1.14 (1.11-1.17)</w:t>
+            </w:r>
+          </w:p>
+        </w:tc>
+        <w:tc>
+          <w:tcPr>
+            <w:tcW w:w="0" w:type="auto"/>
+          </w:tcPr>
+          <w:p>
+            <w:pPr>
+              <w:spacing w:after="0"/>
+              <w:jc w:val="right"/>
+            </w:pPr>
+            <w:r>
+              <w:rPr>
+                <w:rFonts w:ascii="Arial" w:hAnsi="Arial" w:eastAsia="Arial" w:cs="Arial"/>
+                <w:sz w:val="16"/>
+              </w:rPr>
+              <w:t xml:space="preserve">1.28 (1.24-1.31)</w:t>
+            </w:r>
+          </w:p>
+        </w:tc>
+        <w:tc>
+          <w:tcPr>
+            <w:tcW w:w="0" w:type="auto"/>
+          </w:tcPr>
+          <w:p>
+            <w:pPr>
+              <w:spacing w:after="0"/>
+              <w:jc w:val="right"/>
+            </w:pPr>
+            <w:r>
+              <w:rPr>
+                <w:rFonts w:ascii="Arial" w:hAnsi="Arial" w:eastAsia="Arial" w:cs="Arial"/>
+                <w:sz w:val="16"/>
+              </w:rPr>
+              <w:t xml:space="preserve">1.34 (1.30-1.37)</w:t>
+            </w:r>
+          </w:p>
+        </w:tc>
+        <w:tc>
+          <w:tcPr>
+            <w:tcW w:w="0" w:type="auto"/>
+          </w:tcPr>
+          <w:p>
+            <w:pPr>
+              <w:spacing w:after="0"/>
+              <w:jc w:val="right"/>
+            </w:pPr>
+            <w:r>
+              <w:rPr>
+                <w:rFonts w:ascii="Arial" w:hAnsi="Arial" w:eastAsia="Arial" w:cs="Arial"/>
+                <w:sz w:val="16"/>
+              </w:rPr>
+              <w:t xml:space="preserve">1.26 (1.23-1.30)</w:t>
+            </w:r>
+          </w:p>
+        </w:tc>
+        <w:tc>
+          <w:tcPr>
+            <w:tcW w:w="0" w:type="auto"/>
+          </w:tcPr>
+          <w:p>
+            <w:pPr>
+              <w:spacing w:after="0"/>
+              <w:jc w:val="right"/>
+            </w:pPr>
+            <w:r>
+              <w:rPr>
+                <w:rFonts w:ascii="Arial" w:hAnsi="Arial" w:eastAsia="Arial" w:cs="Arial"/>
+                <w:sz w:val="16"/>
+              </w:rPr>
+              <w:t xml:space="preserve">1.31 (1.28-1.35)</w:t>
             </w:r>
           </w:p>
         </w:tc>
@@ -2975,79 +2975,79 @@
                 <w:rFonts w:ascii="Arial" w:hAnsi="Arial" w:eastAsia="Arial" w:cs="Arial"/>
                 <w:sz w:val="16"/>
               </w:rPr>
-              <w:t xml:space="preserve">1.57 (1.48-1.65)</w:t>
-            </w:r>
-          </w:p>
-        </w:tc>
-        <w:tc>
-          <w:tcPr>
-            <w:tcW w:w="0" w:type="auto"/>
-          </w:tcPr>
-          <w:p>
-            <w:pPr>
-              <w:spacing w:after="0"/>
-              <w:jc w:val="right"/>
-            </w:pPr>
-            <w:r>
-              <w:rPr>
-                <w:rFonts w:ascii="Arial" w:hAnsi="Arial" w:eastAsia="Arial" w:cs="Arial"/>
-                <w:sz w:val="16"/>
-              </w:rPr>
-              <w:t xml:space="preserve">1.63 (1.54-1.72)</w:t>
-            </w:r>
-          </w:p>
-        </w:tc>
-        <w:tc>
-          <w:tcPr>
-            <w:tcW w:w="0" w:type="auto"/>
-          </w:tcPr>
-          <w:p>
-            <w:pPr>
-              <w:spacing w:after="0"/>
-              <w:jc w:val="right"/>
-            </w:pPr>
-            <w:r>
-              <w:rPr>
-                <w:rFonts w:ascii="Arial" w:hAnsi="Arial" w:eastAsia="Arial" w:cs="Arial"/>
-                <w:sz w:val="16"/>
-              </w:rPr>
-              <w:t xml:space="preserve">1.57 (1.49-1.66)</w:t>
-            </w:r>
-          </w:p>
-        </w:tc>
-        <w:tc>
-          <w:tcPr>
-            <w:tcW w:w="0" w:type="auto"/>
-          </w:tcPr>
-          <w:p>
-            <w:pPr>
-              <w:spacing w:after="0"/>
-              <w:jc w:val="right"/>
-            </w:pPr>
-            <w:r>
-              <w:rPr>
-                <w:rFonts w:ascii="Arial" w:hAnsi="Arial" w:eastAsia="Arial" w:cs="Arial"/>
-                <w:sz w:val="16"/>
-              </w:rPr>
-              <w:t xml:space="preserve">1.56 (1.48-1.65)</w:t>
-            </w:r>
-          </w:p>
-        </w:tc>
-        <w:tc>
-          <w:tcPr>
-            <w:tcW w:w="0" w:type="auto"/>
-          </w:tcPr>
-          <w:p>
-            <w:pPr>
-              <w:spacing w:after="0"/>
-              <w:jc w:val="right"/>
-            </w:pPr>
-            <w:r>
-              <w:rPr>
-                <w:rFonts w:ascii="Arial" w:hAnsi="Arial" w:eastAsia="Arial" w:cs="Arial"/>
-                <w:sz w:val="16"/>
-              </w:rPr>
-              <w:t xml:space="preserve">1.52 (1.44-1.61)</w:t>
+              <w:t xml:space="preserve">1.53 (1.44-1.63)</w:t>
+            </w:r>
+          </w:p>
+        </w:tc>
+        <w:tc>
+          <w:tcPr>
+            <w:tcW w:w="0" w:type="auto"/>
+          </w:tcPr>
+          <w:p>
+            <w:pPr>
+              <w:spacing w:after="0"/>
+              <w:jc w:val="right"/>
+            </w:pPr>
+            <w:r>
+              <w:rPr>
+                <w:rFonts w:ascii="Arial" w:hAnsi="Arial" w:eastAsia="Arial" w:cs="Arial"/>
+                <w:sz w:val="16"/>
+              </w:rPr>
+              <w:t xml:space="preserve">1.60 (1.51-1.71)</w:t>
+            </w:r>
+          </w:p>
+        </w:tc>
+        <w:tc>
+          <w:tcPr>
+            <w:tcW w:w="0" w:type="auto"/>
+          </w:tcPr>
+          <w:p>
+            <w:pPr>
+              <w:spacing w:after="0"/>
+              <w:jc w:val="right"/>
+            </w:pPr>
+            <w:r>
+              <w:rPr>
+                <w:rFonts w:ascii="Arial" w:hAnsi="Arial" w:eastAsia="Arial" w:cs="Arial"/>
+                <w:sz w:val="16"/>
+              </w:rPr>
+              <w:t xml:space="preserve">1.55 (1.46-1.65)</w:t>
+            </w:r>
+          </w:p>
+        </w:tc>
+        <w:tc>
+          <w:tcPr>
+            <w:tcW w:w="0" w:type="auto"/>
+          </w:tcPr>
+          <w:p>
+            <w:pPr>
+              <w:spacing w:after="0"/>
+              <w:jc w:val="right"/>
+            </w:pPr>
+            <w:r>
+              <w:rPr>
+                <w:rFonts w:ascii="Arial" w:hAnsi="Arial" w:eastAsia="Arial" w:cs="Arial"/>
+                <w:sz w:val="16"/>
+              </w:rPr>
+              <w:t xml:space="preserve">1.53 (1.44-1.63)</w:t>
+            </w:r>
+          </w:p>
+        </w:tc>
+        <w:tc>
+          <w:tcPr>
+            <w:tcW w:w="0" w:type="auto"/>
+          </w:tcPr>
+          <w:p>
+            <w:pPr>
+              <w:spacing w:after="0"/>
+              <w:jc w:val="right"/>
+            </w:pPr>
+            <w:r>
+              <w:rPr>
+                <w:rFonts w:ascii="Arial" w:hAnsi="Arial" w:eastAsia="Arial" w:cs="Arial"/>
+                <w:sz w:val="16"/>
+              </w:rPr>
+              <w:t xml:space="preserve">1.50 (1.41-1.60)</w:t>
             </w:r>
           </w:p>
         </w:tc>
@@ -3085,79 +3085,79 @@
                 <w:rFonts w:ascii="Arial" w:hAnsi="Arial" w:eastAsia="Arial" w:cs="Arial"/>
                 <w:sz w:val="16"/>
               </w:rPr>
-              <w:t xml:space="preserve">2.89 (2.81-2.97)</w:t>
-            </w:r>
-          </w:p>
-        </w:tc>
-        <w:tc>
-          <w:tcPr>
-            <w:tcW w:w="0" w:type="auto"/>
-          </w:tcPr>
-          <w:p>
-            <w:pPr>
-              <w:spacing w:after="0"/>
-              <w:jc w:val="right"/>
-            </w:pPr>
-            <w:r>
-              <w:rPr>
-                <w:rFonts w:ascii="Arial" w:hAnsi="Arial" w:eastAsia="Arial" w:cs="Arial"/>
-                <w:sz w:val="16"/>
-              </w:rPr>
-              <w:t xml:space="preserve">1.49 (1.45-1.54)</w:t>
-            </w:r>
-          </w:p>
-        </w:tc>
-        <w:tc>
-          <w:tcPr>
-            <w:tcW w:w="0" w:type="auto"/>
-          </w:tcPr>
-          <w:p>
-            <w:pPr>
-              <w:spacing w:after="0"/>
-              <w:jc w:val="right"/>
-            </w:pPr>
-            <w:r>
-              <w:rPr>
-                <w:rFonts w:ascii="Arial" w:hAnsi="Arial" w:eastAsia="Arial" w:cs="Arial"/>
-                <w:sz w:val="16"/>
-              </w:rPr>
-              <w:t xml:space="preserve">1.39 (1.35-1.43)</w:t>
-            </w:r>
-          </w:p>
-        </w:tc>
-        <w:tc>
-          <w:tcPr>
-            <w:tcW w:w="0" w:type="auto"/>
-          </w:tcPr>
-          <w:p>
-            <w:pPr>
-              <w:spacing w:after="0"/>
-              <w:jc w:val="right"/>
-            </w:pPr>
-            <w:r>
-              <w:rPr>
-                <w:rFonts w:ascii="Arial" w:hAnsi="Arial" w:eastAsia="Arial" w:cs="Arial"/>
-                <w:sz w:val="16"/>
-              </w:rPr>
-              <w:t xml:space="preserve">1.51 (1.46-1.56)</w:t>
-            </w:r>
-          </w:p>
-        </w:tc>
-        <w:tc>
-          <w:tcPr>
-            <w:tcW w:w="0" w:type="auto"/>
-          </w:tcPr>
-          <w:p>
-            <w:pPr>
-              <w:spacing w:after="0"/>
-              <w:jc w:val="right"/>
-            </w:pPr>
-            <w:r>
-              <w:rPr>
-                <w:rFonts w:ascii="Arial" w:hAnsi="Arial" w:eastAsia="Arial" w:cs="Arial"/>
-                <w:sz w:val="16"/>
-              </w:rPr>
-              <w:t xml:space="preserve">1.43 (1.38-1.48)</w:t>
+              <w:t xml:space="preserve">2.93 (2.83-3.03)</w:t>
+            </w:r>
+          </w:p>
+        </w:tc>
+        <w:tc>
+          <w:tcPr>
+            <w:tcW w:w="0" w:type="auto"/>
+          </w:tcPr>
+          <w:p>
+            <w:pPr>
+              <w:spacing w:after="0"/>
+              <w:jc w:val="right"/>
+            </w:pPr>
+            <w:r>
+              <w:rPr>
+                <w:rFonts w:ascii="Arial" w:hAnsi="Arial" w:eastAsia="Arial" w:cs="Arial"/>
+                <w:sz w:val="16"/>
+              </w:rPr>
+              <w:t xml:space="preserve">1.52 (1.46-1.57)</w:t>
+            </w:r>
+          </w:p>
+        </w:tc>
+        <w:tc>
+          <w:tcPr>
+            <w:tcW w:w="0" w:type="auto"/>
+          </w:tcPr>
+          <w:p>
+            <w:pPr>
+              <w:spacing w:after="0"/>
+              <w:jc w:val="right"/>
+            </w:pPr>
+            <w:r>
+              <w:rPr>
+                <w:rFonts w:ascii="Arial" w:hAnsi="Arial" w:eastAsia="Arial" w:cs="Arial"/>
+                <w:sz w:val="16"/>
+              </w:rPr>
+              <w:t xml:space="preserve">1.41 (1.36-1.46)</w:t>
+            </w:r>
+          </w:p>
+        </w:tc>
+        <w:tc>
+          <w:tcPr>
+            <w:tcW w:w="0" w:type="auto"/>
+          </w:tcPr>
+          <w:p>
+            <w:pPr>
+              <w:spacing w:after="0"/>
+              <w:jc w:val="right"/>
+            </w:pPr>
+            <w:r>
+              <w:rPr>
+                <w:rFonts w:ascii="Arial" w:hAnsi="Arial" w:eastAsia="Arial" w:cs="Arial"/>
+                <w:sz w:val="16"/>
+              </w:rPr>
+              <w:t xml:space="preserve">1.52 (1.46-1.58)</w:t>
+            </w:r>
+          </w:p>
+        </w:tc>
+        <w:tc>
+          <w:tcPr>
+            <w:tcW w:w="0" w:type="auto"/>
+          </w:tcPr>
+          <w:p>
+            <w:pPr>
+              <w:spacing w:after="0"/>
+              <w:jc w:val="right"/>
+            </w:pPr>
+            <w:r>
+              <w:rPr>
+                <w:rFonts w:ascii="Arial" w:hAnsi="Arial" w:eastAsia="Arial" w:cs="Arial"/>
+                <w:sz w:val="16"/>
+              </w:rPr>
+              <w:t xml:space="preserve">1.44 (1.38-1.49)</w:t>
             </w:r>
           </w:p>
         </w:tc>
@@ -3195,79 +3195,79 @@
                 <w:rFonts w:ascii="Arial" w:hAnsi="Arial" w:eastAsia="Arial" w:cs="Arial"/>
                 <w:sz w:val="16"/>
               </w:rPr>
-              <w:t xml:space="preserve">2.51 (2.39-2.63)</w:t>
-            </w:r>
-          </w:p>
-        </w:tc>
-        <w:tc>
-          <w:tcPr>
-            <w:tcW w:w="0" w:type="auto"/>
-          </w:tcPr>
-          <w:p>
-            <w:pPr>
-              <w:spacing w:after="0"/>
-              <w:jc w:val="right"/>
-            </w:pPr>
-            <w:r>
-              <w:rPr>
-                <w:rFonts w:ascii="Arial" w:hAnsi="Arial" w:eastAsia="Arial" w:cs="Arial"/>
-                <w:sz w:val="16"/>
-              </w:rPr>
-              <w:t xml:space="preserve">1.78 (1.69-1.87)</w:t>
-            </w:r>
-          </w:p>
-        </w:tc>
-        <w:tc>
-          <w:tcPr>
-            <w:tcW w:w="0" w:type="auto"/>
-          </w:tcPr>
-          <w:p>
-            <w:pPr>
-              <w:spacing w:after="0"/>
-              <w:jc w:val="right"/>
-            </w:pPr>
-            <w:r>
-              <w:rPr>
-                <w:rFonts w:ascii="Arial" w:hAnsi="Arial" w:eastAsia="Arial" w:cs="Arial"/>
-                <w:sz w:val="16"/>
-              </w:rPr>
-              <w:t xml:space="preserve">1.80 (1.71-1.89)</w:t>
-            </w:r>
-          </w:p>
-        </w:tc>
-        <w:tc>
-          <w:tcPr>
-            <w:tcW w:w="0" w:type="auto"/>
-          </w:tcPr>
-          <w:p>
-            <w:pPr>
-              <w:spacing w:after="0"/>
-              <w:jc w:val="right"/>
-            </w:pPr>
-            <w:r>
-              <w:rPr>
-                <w:rFonts w:ascii="Arial" w:hAnsi="Arial" w:eastAsia="Arial" w:cs="Arial"/>
-                <w:sz w:val="16"/>
-              </w:rPr>
-              <w:t xml:space="preserve">1.69 (1.61-1.78)</w:t>
-            </w:r>
-          </w:p>
-        </w:tc>
-        <w:tc>
-          <w:tcPr>
-            <w:tcW w:w="0" w:type="auto"/>
-          </w:tcPr>
-          <w:p>
-            <w:pPr>
-              <w:spacing w:after="0"/>
-              <w:jc w:val="right"/>
-            </w:pPr>
-            <w:r>
-              <w:rPr>
-                <w:rFonts w:ascii="Arial" w:hAnsi="Arial" w:eastAsia="Arial" w:cs="Arial"/>
-                <w:sz w:val="16"/>
-              </w:rPr>
-              <w:t xml:space="preserve">1.71 (1.63-1.80)</w:t>
+              <w:t xml:space="preserve">2.57 (2.43-2.72)</w:t>
+            </w:r>
+          </w:p>
+        </w:tc>
+        <w:tc>
+          <w:tcPr>
+            <w:tcW w:w="0" w:type="auto"/>
+          </w:tcPr>
+          <w:p>
+            <w:pPr>
+              <w:spacing w:after="0"/>
+              <w:jc w:val="right"/>
+            </w:pPr>
+            <w:r>
+              <w:rPr>
+                <w:rFonts w:ascii="Arial" w:hAnsi="Arial" w:eastAsia="Arial" w:cs="Arial"/>
+                <w:sz w:val="16"/>
+              </w:rPr>
+              <w:t xml:space="preserve">1.81 (1.71-1.92)</w:t>
+            </w:r>
+          </w:p>
+        </w:tc>
+        <w:tc>
+          <w:tcPr>
+            <w:tcW w:w="0" w:type="auto"/>
+          </w:tcPr>
+          <w:p>
+            <w:pPr>
+              <w:spacing w:after="0"/>
+              <w:jc w:val="right"/>
+            </w:pPr>
+            <w:r>
+              <w:rPr>
+                <w:rFonts w:ascii="Arial" w:hAnsi="Arial" w:eastAsia="Arial" w:cs="Arial"/>
+                <w:sz w:val="16"/>
+              </w:rPr>
+              <w:t xml:space="preserve">1.83 (1.73-1.94)</w:t>
+            </w:r>
+          </w:p>
+        </w:tc>
+        <w:tc>
+          <w:tcPr>
+            <w:tcW w:w="0" w:type="auto"/>
+          </w:tcPr>
+          <w:p>
+            <w:pPr>
+              <w:spacing w:after="0"/>
+              <w:jc w:val="right"/>
+            </w:pPr>
+            <w:r>
+              <w:rPr>
+                <w:rFonts w:ascii="Arial" w:hAnsi="Arial" w:eastAsia="Arial" w:cs="Arial"/>
+                <w:sz w:val="16"/>
+              </w:rPr>
+              <w:t xml:space="preserve">1.74 (1.65-1.85)</w:t>
+            </w:r>
+          </w:p>
+        </w:tc>
+        <w:tc>
+          <w:tcPr>
+            <w:tcW w:w="0" w:type="auto"/>
+          </w:tcPr>
+          <w:p>
+            <w:pPr>
+              <w:spacing w:after="0"/>
+              <w:jc w:val="right"/>
+            </w:pPr>
+            <w:r>
+              <w:rPr>
+                <w:rFonts w:ascii="Arial" w:hAnsi="Arial" w:eastAsia="Arial" w:cs="Arial"/>
+                <w:sz w:val="16"/>
+              </w:rPr>
+              <w:t xml:space="preserve">1.76 (1.66-1.87)</w:t>
             </w:r>
           </w:p>
         </w:tc>
@@ -3305,79 +3305,79 @@
                 <w:rFonts w:ascii="Arial" w:hAnsi="Arial" w:eastAsia="Arial" w:cs="Arial"/>
                 <w:sz w:val="16"/>
               </w:rPr>
-              <w:t xml:space="preserve">2.85 (2.76-2.94)</w:t>
-            </w:r>
-          </w:p>
-        </w:tc>
-        <w:tc>
-          <w:tcPr>
-            <w:tcW w:w="0" w:type="auto"/>
-          </w:tcPr>
-          <w:p>
-            <w:pPr>
-              <w:spacing w:after="0"/>
-              <w:jc w:val="right"/>
-            </w:pPr>
-            <w:r>
-              <w:rPr>
-                <w:rFonts w:ascii="Arial" w:hAnsi="Arial" w:eastAsia="Arial" w:cs="Arial"/>
-                <w:sz w:val="16"/>
-              </w:rPr>
-              <w:t xml:space="preserve">1.35 (1.30-1.39)</w:t>
-            </w:r>
-          </w:p>
-        </w:tc>
-        <w:tc>
-          <w:tcPr>
-            <w:tcW w:w="0" w:type="auto"/>
-          </w:tcPr>
-          <w:p>
-            <w:pPr>
-              <w:spacing w:after="0"/>
-              <w:jc w:val="right"/>
-            </w:pPr>
-            <w:r>
-              <w:rPr>
-                <w:rFonts w:ascii="Arial" w:hAnsi="Arial" w:eastAsia="Arial" w:cs="Arial"/>
-                <w:sz w:val="16"/>
-              </w:rPr>
-              <w:t xml:space="preserve">1.29 (1.25-1.34)</w:t>
-            </w:r>
-          </w:p>
-        </w:tc>
-        <w:tc>
-          <w:tcPr>
-            <w:tcW w:w="0" w:type="auto"/>
-          </w:tcPr>
-          <w:p>
-            <w:pPr>
-              <w:spacing w:after="0"/>
-              <w:jc w:val="right"/>
-            </w:pPr>
-            <w:r>
-              <w:rPr>
-                <w:rFonts w:ascii="Arial" w:hAnsi="Arial" w:eastAsia="Arial" w:cs="Arial"/>
-                <w:sz w:val="16"/>
-              </w:rPr>
-              <w:t xml:space="preserve">1.29 (1.24-1.33)</w:t>
-            </w:r>
-          </w:p>
-        </w:tc>
-        <w:tc>
-          <w:tcPr>
-            <w:tcW w:w="0" w:type="auto"/>
-          </w:tcPr>
-          <w:p>
-            <w:pPr>
-              <w:spacing w:after="0"/>
-              <w:jc w:val="right"/>
-            </w:pPr>
-            <w:r>
-              <w:rPr>
-                <w:rFonts w:ascii="Arial" w:hAnsi="Arial" w:eastAsia="Arial" w:cs="Arial"/>
-                <w:sz w:val="16"/>
-              </w:rPr>
-              <w:t xml:space="preserve">1.25 (1.21-1.30)</w:t>
+              <w:t xml:space="preserve">3.06 (2.95-3.17)</w:t>
+            </w:r>
+          </w:p>
+        </w:tc>
+        <w:tc>
+          <w:tcPr>
+            <w:tcW w:w="0" w:type="auto"/>
+          </w:tcPr>
+          <w:p>
+            <w:pPr>
+              <w:spacing w:after="0"/>
+              <w:jc w:val="right"/>
+            </w:pPr>
+            <w:r>
+              <w:rPr>
+                <w:rFonts w:ascii="Arial" w:hAnsi="Arial" w:eastAsia="Arial" w:cs="Arial"/>
+                <w:sz w:val="16"/>
+              </w:rPr>
+              <w:t xml:space="preserve">1.36 (1.31-1.42)</w:t>
+            </w:r>
+          </w:p>
+        </w:tc>
+        <w:tc>
+          <w:tcPr>
+            <w:tcW w:w="0" w:type="auto"/>
+          </w:tcPr>
+          <w:p>
+            <w:pPr>
+              <w:spacing w:after="0"/>
+              <w:jc w:val="right"/>
+            </w:pPr>
+            <w:r>
+              <w:rPr>
+                <w:rFonts w:ascii="Arial" w:hAnsi="Arial" w:eastAsia="Arial" w:cs="Arial"/>
+                <w:sz w:val="16"/>
+              </w:rPr>
+              <w:t xml:space="preserve">1.31 (1.26-1.37)</w:t>
+            </w:r>
+          </w:p>
+        </w:tc>
+        <w:tc>
+          <w:tcPr>
+            <w:tcW w:w="0" w:type="auto"/>
+          </w:tcPr>
+          <w:p>
+            <w:pPr>
+              <w:spacing w:after="0"/>
+              <w:jc w:val="right"/>
+            </w:pPr>
+            <w:r>
+              <w:rPr>
+                <w:rFonts w:ascii="Arial" w:hAnsi="Arial" w:eastAsia="Arial" w:cs="Arial"/>
+                <w:sz w:val="16"/>
+              </w:rPr>
+              <w:t xml:space="preserve">1.29 (1.24-1.35)</w:t>
+            </w:r>
+          </w:p>
+        </w:tc>
+        <w:tc>
+          <w:tcPr>
+            <w:tcW w:w="0" w:type="auto"/>
+          </w:tcPr>
+          <w:p>
+            <w:pPr>
+              <w:spacing w:after="0"/>
+              <w:jc w:val="right"/>
+            </w:pPr>
+            <w:r>
+              <w:rPr>
+                <w:rFonts w:ascii="Arial" w:hAnsi="Arial" w:eastAsia="Arial" w:cs="Arial"/>
+                <w:sz w:val="16"/>
+              </w:rPr>
+              <w:t xml:space="preserve">1.26 (1.21-1.31)</w:t>
             </w:r>
           </w:p>
         </w:tc>
@@ -3635,79 +3635,79 @@
                 <w:rFonts w:ascii="Arial" w:hAnsi="Arial" w:eastAsia="Arial" w:cs="Arial"/>
                 <w:sz w:val="16"/>
               </w:rPr>
-              <w:t xml:space="preserve">1.02 (0.98-1.06)</w:t>
-            </w:r>
-          </w:p>
-        </w:tc>
-        <w:tc>
-          <w:tcPr>
-            <w:tcW w:w="0" w:type="auto"/>
-          </w:tcPr>
-          <w:p>
-            <w:pPr>
-              <w:spacing w:after="0"/>
-              <w:jc w:val="right"/>
-            </w:pPr>
-            <w:r>
-              <w:rPr>
-                <w:rFonts w:ascii="Arial" w:hAnsi="Arial" w:eastAsia="Arial" w:cs="Arial"/>
-                <w:sz w:val="16"/>
-              </w:rPr>
-              <w:t xml:space="preserve">1.16 (1.11-1.21)</w:t>
-            </w:r>
-          </w:p>
-        </w:tc>
-        <w:tc>
-          <w:tcPr>
-            <w:tcW w:w="0" w:type="auto"/>
-          </w:tcPr>
-          <w:p>
-            <w:pPr>
-              <w:spacing w:after="0"/>
-              <w:jc w:val="right"/>
-            </w:pPr>
-            <w:r>
-              <w:rPr>
-                <w:rFonts w:ascii="Arial" w:hAnsi="Arial" w:eastAsia="Arial" w:cs="Arial"/>
-                <w:sz w:val="16"/>
-              </w:rPr>
-              <w:t xml:space="preserve">1.15 (1.11-1.20)</w:t>
-            </w:r>
-          </w:p>
-        </w:tc>
-        <w:tc>
-          <w:tcPr>
-            <w:tcW w:w="0" w:type="auto"/>
-          </w:tcPr>
-          <w:p>
-            <w:pPr>
-              <w:spacing w:after="0"/>
-              <w:jc w:val="right"/>
-            </w:pPr>
-            <w:r>
-              <w:rPr>
-                <w:rFonts w:ascii="Arial" w:hAnsi="Arial" w:eastAsia="Arial" w:cs="Arial"/>
-                <w:sz w:val="16"/>
-              </w:rPr>
-              <w:t xml:space="preserve">1.15 (1.11-1.20)</w:t>
-            </w:r>
-          </w:p>
-        </w:tc>
-        <w:tc>
-          <w:tcPr>
-            <w:tcW w:w="0" w:type="auto"/>
-          </w:tcPr>
-          <w:p>
-            <w:pPr>
-              <w:spacing w:after="0"/>
-              <w:jc w:val="right"/>
-            </w:pPr>
-            <w:r>
-              <w:rPr>
-                <w:rFonts w:ascii="Arial" w:hAnsi="Arial" w:eastAsia="Arial" w:cs="Arial"/>
-                <w:sz w:val="16"/>
-              </w:rPr>
-              <w:t xml:space="preserve">1.15 (1.10-1.20)</w:t>
+              <w:t xml:space="preserve">0.99 (0.96-1.03)</w:t>
+            </w:r>
+          </w:p>
+        </w:tc>
+        <w:tc>
+          <w:tcPr>
+            <w:tcW w:w="0" w:type="auto"/>
+          </w:tcPr>
+          <w:p>
+            <w:pPr>
+              <w:spacing w:after="0"/>
+              <w:jc w:val="right"/>
+            </w:pPr>
+            <w:r>
+              <w:rPr>
+                <w:rFonts w:ascii="Arial" w:hAnsi="Arial" w:eastAsia="Arial" w:cs="Arial"/>
+                <w:sz w:val="16"/>
+              </w:rPr>
+              <w:t xml:space="preserve">1.12 (1.07-1.16)</w:t>
+            </w:r>
+          </w:p>
+        </w:tc>
+        <w:tc>
+          <w:tcPr>
+            <w:tcW w:w="0" w:type="auto"/>
+          </w:tcPr>
+          <w:p>
+            <w:pPr>
+              <w:spacing w:after="0"/>
+              <w:jc w:val="right"/>
+            </w:pPr>
+            <w:r>
+              <w:rPr>
+                <w:rFonts w:ascii="Arial" w:hAnsi="Arial" w:eastAsia="Arial" w:cs="Arial"/>
+                <w:sz w:val="16"/>
+              </w:rPr>
+              <w:t xml:space="preserve">1.11 (1.07-1.16)</w:t>
+            </w:r>
+          </w:p>
+        </w:tc>
+        <w:tc>
+          <w:tcPr>
+            <w:tcW w:w="0" w:type="auto"/>
+          </w:tcPr>
+          <w:p>
+            <w:pPr>
+              <w:spacing w:after="0"/>
+              <w:jc w:val="right"/>
+            </w:pPr>
+            <w:r>
+              <w:rPr>
+                <w:rFonts w:ascii="Arial" w:hAnsi="Arial" w:eastAsia="Arial" w:cs="Arial"/>
+                <w:sz w:val="16"/>
+              </w:rPr>
+              <w:t xml:space="preserve">1.12 (1.07-1.16)</w:t>
+            </w:r>
+          </w:p>
+        </w:tc>
+        <w:tc>
+          <w:tcPr>
+            <w:tcW w:w="0" w:type="auto"/>
+          </w:tcPr>
+          <w:p>
+            <w:pPr>
+              <w:spacing w:after="0"/>
+              <w:jc w:val="right"/>
+            </w:pPr>
+            <w:r>
+              <w:rPr>
+                <w:rFonts w:ascii="Arial" w:hAnsi="Arial" w:eastAsia="Arial" w:cs="Arial"/>
+                <w:sz w:val="16"/>
+              </w:rPr>
+              <w:t xml:space="preserve">1.11 (1.07-1.16)</w:t>
             </w:r>
           </w:p>
         </w:tc>
@@ -3745,79 +3745,79 @@
                 <w:rFonts w:ascii="Arial" w:hAnsi="Arial" w:eastAsia="Arial" w:cs="Arial"/>
                 <w:sz w:val="16"/>
               </w:rPr>
-              <w:t xml:space="preserve">1.11 (1.07-1.15)</w:t>
-            </w:r>
-          </w:p>
-        </w:tc>
-        <w:tc>
-          <w:tcPr>
-            <w:tcW w:w="0" w:type="auto"/>
-          </w:tcPr>
-          <w:p>
-            <w:pPr>
-              <w:spacing w:after="0"/>
-              <w:jc w:val="right"/>
-            </w:pPr>
-            <w:r>
-              <w:rPr>
-                <w:rFonts w:ascii="Arial" w:hAnsi="Arial" w:eastAsia="Arial" w:cs="Arial"/>
-                <w:sz w:val="16"/>
-              </w:rPr>
-              <w:t xml:space="preserve">1.15 (1.11-1.19)</w:t>
-            </w:r>
-          </w:p>
-        </w:tc>
-        <w:tc>
-          <w:tcPr>
-            <w:tcW w:w="0" w:type="auto"/>
-          </w:tcPr>
-          <w:p>
-            <w:pPr>
-              <w:spacing w:after="0"/>
-              <w:jc w:val="right"/>
-            </w:pPr>
-            <w:r>
-              <w:rPr>
-                <w:rFonts w:ascii="Arial" w:hAnsi="Arial" w:eastAsia="Arial" w:cs="Arial"/>
-                <w:sz w:val="16"/>
-              </w:rPr>
-              <w:t xml:space="preserve">1.14 (1.09-1.18)</w:t>
-            </w:r>
-          </w:p>
-        </w:tc>
-        <w:tc>
-          <w:tcPr>
-            <w:tcW w:w="0" w:type="auto"/>
-          </w:tcPr>
-          <w:p>
-            <w:pPr>
-              <w:spacing w:after="0"/>
-              <w:jc w:val="right"/>
-            </w:pPr>
-            <w:r>
-              <w:rPr>
-                <w:rFonts w:ascii="Arial" w:hAnsi="Arial" w:eastAsia="Arial" w:cs="Arial"/>
-                <w:sz w:val="16"/>
-              </w:rPr>
-              <w:t xml:space="preserve">1.17 (1.13-1.21)</w:t>
-            </w:r>
-          </w:p>
-        </w:tc>
-        <w:tc>
-          <w:tcPr>
-            <w:tcW w:w="0" w:type="auto"/>
-          </w:tcPr>
-          <w:p>
-            <w:pPr>
-              <w:spacing w:after="0"/>
-              <w:jc w:val="right"/>
-            </w:pPr>
-            <w:r>
-              <w:rPr>
-                <w:rFonts w:ascii="Arial" w:hAnsi="Arial" w:eastAsia="Arial" w:cs="Arial"/>
-                <w:sz w:val="16"/>
-              </w:rPr>
-              <w:t xml:space="preserve">1.15 (1.11-1.20)</w:t>
+              <w:t xml:space="preserve">1.16 (1.12-1.20)</w:t>
+            </w:r>
+          </w:p>
+        </w:tc>
+        <w:tc>
+          <w:tcPr>
+            <w:tcW w:w="0" w:type="auto"/>
+          </w:tcPr>
+          <w:p>
+            <w:pPr>
+              <w:spacing w:after="0"/>
+              <w:jc w:val="right"/>
+            </w:pPr>
+            <w:r>
+              <w:rPr>
+                <w:rFonts w:ascii="Arial" w:hAnsi="Arial" w:eastAsia="Arial" w:cs="Arial"/>
+                <w:sz w:val="16"/>
+              </w:rPr>
+              <w:t xml:space="preserve">1.21 (1.16-1.25)</w:t>
+            </w:r>
+          </w:p>
+        </w:tc>
+        <w:tc>
+          <w:tcPr>
+            <w:tcW w:w="0" w:type="auto"/>
+          </w:tcPr>
+          <w:p>
+            <w:pPr>
+              <w:spacing w:after="0"/>
+              <w:jc w:val="right"/>
+            </w:pPr>
+            <w:r>
+              <w:rPr>
+                <w:rFonts w:ascii="Arial" w:hAnsi="Arial" w:eastAsia="Arial" w:cs="Arial"/>
+                <w:sz w:val="16"/>
+              </w:rPr>
+              <w:t xml:space="preserve">1.19 (1.15-1.24)</w:t>
+            </w:r>
+          </w:p>
+        </w:tc>
+        <w:tc>
+          <w:tcPr>
+            <w:tcW w:w="0" w:type="auto"/>
+          </w:tcPr>
+          <w:p>
+            <w:pPr>
+              <w:spacing w:after="0"/>
+              <w:jc w:val="right"/>
+            </w:pPr>
+            <w:r>
+              <w:rPr>
+                <w:rFonts w:ascii="Arial" w:hAnsi="Arial" w:eastAsia="Arial" w:cs="Arial"/>
+                <w:sz w:val="16"/>
+              </w:rPr>
+              <w:t xml:space="preserve">1.23 (1.19-1.28)</w:t>
+            </w:r>
+          </w:p>
+        </w:tc>
+        <w:tc>
+          <w:tcPr>
+            <w:tcW w:w="0" w:type="auto"/>
+          </w:tcPr>
+          <w:p>
+            <w:pPr>
+              <w:spacing w:after="0"/>
+              <w:jc w:val="right"/>
+            </w:pPr>
+            <w:r>
+              <w:rPr>
+                <w:rFonts w:ascii="Arial" w:hAnsi="Arial" w:eastAsia="Arial" w:cs="Arial"/>
+                <w:sz w:val="16"/>
+              </w:rPr>
+              <w:t xml:space="preserve">1.22 (1.17-1.27)</w:t>
             </w:r>
           </w:p>
         </w:tc>
@@ -3837,7 +3837,7 @@
 </file>
 
 <file path=word/styles.xml><?xml version="1.0" encoding="utf-8"?>
-<w:styles xmlns:w="http://schemas.openxmlformats.org/wordprocessingml/2006/main" xmlns:m="http://schemas.openxmlformats.org/officeDocument/2006/math" xmlns:r="http://schemas.openxmlformats.org/officeDocument/2006/relationships" xmlns:w14="http://schemas.microsoft.com/office/word/2010/wordml" xmlns:wp="http://schemas.openxmlformats.org/drawingml/2006/wordprocessingDrawing" xmlns:a="http://schemas.openxmlformats.org/drawingml/2006/main" xmlns:wp14="http://schemas.microsoft.com/office/word/2010/wordprocessingDrawing" xmlns:w15="http://schemas.microsoft.com/office/word/2012/wordml" xmlns:mc="http://schemas.openxmlformats.org/markup-compatibility/2006" xmlns:sl="http://schemas.openxmlformats.org/schemaLibrary/2006/main" xmlns:wne="http://schemas.microsoft.com/office/word/2006/wordml" xmlns:c="http://schemas.openxmlformats.org/drawingml/2006/chart" xmlns:cdr="http://schemas.openxmlformats.org/drawingml/2006/chartDrawing" xmlns:c14="http://schemas.microsoft.com/office/drawing/2007/8/2/chart" xmlns:dgm="http://schemas.openxmlformats.org/drawingml/2006/diagram" xmlns:pic="http://schemas.openxmlformats.org/drawingml/2006/picture" xmlns:xdr="http://schemas.openxmlformats.org/drawingml/2006/spreadsheetDrawing" xmlns:dsp="http://schemas.microsoft.com/office/drawing/2008/diagram" xmlns:xvml="urn:schemas-microsoft-com:office:excel" xmlns:o="urn:schemas-microsoft-com:office:office" xmlns:v="urn:schemas-microsoft-com:vml" xmlns:w10="urn:schemas-microsoft-com:office:word" xmlns:pvml="urn:schemas-microsoft-com:office:powerpoint" xmlns:cppr="http://schemas.microsoft.com/office/2006/coverPageProps" xmlns:odx="http://opendope.org/xpaths" xmlns:odc="http://opendope.org/conditions" xmlns:odq="http://opendope.org/questions" xmlns:oda="http://opendope.org/answers" xmlns:odi="http://opendope.org/components" xmlns:odgm="http://opendope.org/SmartArt/DataHierarchy" xmlns:b="http://schemas.openxmlformats.org/officeDocument/2006/bibliography" xmlns:w16se="http://schemas.microsoft.com/office/word/2015/wordml/symex" xmlns:w16cid="http://schemas.microsoft.com/office/word/2016/wordml/cid" xmlns:wetp="http://schemas.microsoft.com/office/webextensions/taskpanes/2010/11" xmlns:we="http://schemas.microsoft.com/office/webextensions/webextension/2010/11" xmlns:comp="http://schemas.openxmlformats.org/drawingml/2006/compatibility" xmlns:lc="http://schemas.openxmlformats.org/drawingml/2006/lockedCanvas">
+<w:styles xmlns:w="http://schemas.openxmlformats.org/wordprocessingml/2006/main" xmlns:m="http://schemas.openxmlformats.org/officeDocument/2006/math" xmlns:r="http://schemas.openxmlformats.org/officeDocument/2006/relationships" xmlns:w14="http://schemas.microsoft.com/office/word/2010/wordml" xmlns:wp="http://schemas.openxmlformats.org/drawingml/2006/wordprocessingDrawing" xmlns:a="http://schemas.openxmlformats.org/drawingml/2006/main" xmlns:wp14="http://schemas.microsoft.com/office/word/2010/wordprocessingDrawing" xmlns:w15="http://schemas.microsoft.com/office/word/2012/wordml" xmlns:mc="http://schemas.openxmlformats.org/markup-compatibility/2006" xmlns:sl="http://schemas.openxmlformats.org/schemaLibrary/2006/main" xmlns:wne="http://schemas.microsoft.com/office/word/2006/wordml" xmlns:c="http://schemas.openxmlformats.org/drawingml/2006/chart" xmlns:cdr="http://schemas.openxmlformats.org/drawingml/2006/chartDrawing" xmlns:c14="http://schemas.microsoft.com/office/drawing/2007/8/2/chart" xmlns:dgm="http://schemas.openxmlformats.org/drawingml/2006/diagram" xmlns:pic="http://schemas.openxmlformats.org/drawingml/2006/picture" xmlns:xdr="http://schemas.openxmlformats.org/drawingml/2006/spreadsheetDrawing" xmlns:dsp="http://schemas.microsoft.com/office/drawing/2008/diagram" xmlns:v="urn:schemas-microsoft-com:vml" xmlns:xvml="urn:schemas-microsoft-com:office:excel" xmlns:o="urn:schemas-microsoft-com:office:office" xmlns:w10="urn:schemas-microsoft-com:office:word" xmlns:pvml="urn:schemas-microsoft-com:office:powerpoint" xmlns:cppr="http://schemas.microsoft.com/office/2006/coverPageProps" xmlns:odx="http://opendope.org/xpaths" xmlns:odc="http://opendope.org/conditions" xmlns:odq="http://opendope.org/questions" xmlns:oda="http://opendope.org/answers" xmlns:odi="http://opendope.org/components" xmlns:odgm="http://opendope.org/SmartArt/DataHierarchy" xmlns:b="http://schemas.openxmlformats.org/officeDocument/2006/bibliography" xmlns:w16se="http://schemas.microsoft.com/office/word/2015/wordml/symex" xmlns:w16cid="http://schemas.microsoft.com/office/word/2016/wordml/cid" xmlns:wetp="http://schemas.microsoft.com/office/webextensions/taskpanes/2010/11" xmlns:we="http://schemas.microsoft.com/office/webextensions/webextension/2010/11" xmlns:comp="http://schemas.openxmlformats.org/drawingml/2006/compatibility" xmlns:lc="http://schemas.openxmlformats.org/drawingml/2006/lockedCanvas">
   <w:docDefaults>
     <w:rPrDefault>
       <w:rPr>

</xml_diff>